<commit_message>
Commit Task file updated
</commit_message>
<xml_diff>
--- a/Documentation/Week wise Commiting the Task.docx
+++ b/Documentation/Week wise Commiting the Task.docx
@@ -2,6 +2,1048 @@
 <file path=word/document.xml><?xml version="1.0" encoding="utf-8"?>
 <w:document xmlns:wpc="http://schemas.microsoft.com/office/word/2010/wordprocessingCanvas" xmlns:cx="http://schemas.microsoft.com/office/drawing/2014/chartex" xmlns:cx1="http://schemas.microsoft.com/office/drawing/2015/9/8/chartex" xmlns:cx2="http://schemas.microsoft.com/office/drawing/2015/10/21/chartex" xmlns:cx3="http://schemas.microsoft.com/office/drawing/2016/5/9/chartex" xmlns:cx4="http://schemas.microsoft.com/office/drawing/2016/5/10/chartex" xmlns:cx5="http://schemas.microsoft.com/office/drawing/2016/5/11/chartex" xmlns:cx6="http://schemas.microsoft.com/office/drawing/2016/5/12/chartex" xmlns:cx7="http://schemas.microsoft.com/office/drawing/2016/5/13/chartex" xmlns:cx8="http://schemas.microsoft.com/office/drawing/2016/5/14/chartex" xmlns:mc="http://schemas.openxmlformats.org/markup-compatibility/2006" xmlns:aink="http://schemas.microsoft.com/office/drawing/2016/ink" xmlns:am3d="http://schemas.microsoft.com/office/drawing/2017/model3d" xmlns:o="urn:schemas-microsoft-com:office:office" xmlns:oel="http://schemas.microsoft.com/office/2019/extlst" xmlns:r="http://schemas.openxmlformats.org/officeDocument/2006/relationships" xmlns:m="http://schemas.openxmlformats.org/officeDocument/2006/math" xmlns:v="urn:schemas-microsoft-com:vml" xmlns:wp14="http://schemas.microsoft.com/office/word/2010/wordprocessingDrawing" xmlns:wp="http://schemas.openxmlformats.org/drawingml/2006/wordprocessingDrawing" xmlns:w10="urn:schemas-microsoft-com:office:word" xmlns:w="http://schemas.openxmlformats.org/wordprocessingml/2006/main" xmlns:w14="http://schemas.microsoft.com/office/word/2010/wordml" xmlns:w15="http://schemas.microsoft.com/office/word/2012/wordml" xmlns:w16cex="http://schemas.microsoft.com/office/word/2018/wordml/cex" xmlns:w16cid="http://schemas.microsoft.com/office/word/2016/wordml/cid" xmlns:w16="http://schemas.microsoft.com/office/word/2018/wordml" xmlns:w16du="http://schemas.microsoft.com/office/word/2023/wordml/word16du" xmlns:w16sdtdh="http://schemas.microsoft.com/office/word/2020/wordml/sdtdatahash" xmlns:w16sdtfl="http://schemas.microsoft.com/office/word/2024/wordml/sdtformatlock" xmlns:w16se="http://schemas.microsoft.com/office/word/2015/wordml/symex" xmlns:wpg="http://schemas.microsoft.com/office/word/2010/wordprocessingGroup" xmlns:wpi="http://schemas.microsoft.com/office/word/2010/wordprocessingInk" xmlns:wne="http://schemas.microsoft.com/office/word/2006/wordml" xmlns:wps="http://schemas.microsoft.com/office/word/2010/wordprocessingShape" mc:Ignorable="w14 w15 w16se w16cid w16 w16cex w16sdtdh w16sdtfl w16du wp14">
   <w:body>
+    <w:p>
+      <w:pPr>
+        <w:rPr>
+          <w:b/>
+          <w:bCs/>
+        </w:rPr>
+      </w:pPr>
+      <w:r>
+        <w:rPr>
+          <w:b/>
+          <w:bCs/>
+        </w:rPr>
+        <w:t>1. Project Overview</w:t>
+      </w:r>
+    </w:p>
+    <w:p>
+      <w:pPr>
+        <w:numPr>
+          <w:ilvl w:val="0"/>
+          <w:numId w:val="14"/>
+        </w:numPr>
+      </w:pPr>
+      <w:r>
+        <w:rPr>
+          <w:b/>
+          <w:bCs/>
+        </w:rPr>
+        <w:t>Objective</w:t>
+      </w:r>
+      <w:r>
+        <w:t>: Define the goal of the project (e.g., building a semantic similarity model, comparing text pairs, implementing a similarity-based application, etc.).</w:t>
+      </w:r>
+    </w:p>
+    <w:p>
+      <w:pPr>
+        <w:numPr>
+          <w:ilvl w:val="0"/>
+          <w:numId w:val="14"/>
+        </w:numPr>
+      </w:pPr>
+      <w:r>
+        <w:rPr>
+          <w:b/>
+          <w:bCs/>
+        </w:rPr>
+        <w:t>Scope</w:t>
+      </w:r>
+      <w:r>
+        <w:t>: Outline the specific tasks you'll focus on (e.g., sentence-level similarity, document-level similarity, paraphrase detection).</w:t>
+      </w:r>
+    </w:p>
+    <w:p>
+      <w:pPr>
+        <w:numPr>
+          <w:ilvl w:val="0"/>
+          <w:numId w:val="14"/>
+        </w:numPr>
+      </w:pPr>
+      <w:r>
+        <w:rPr>
+          <w:b/>
+          <w:bCs/>
+        </w:rPr>
+        <w:t>Expected Outcome</w:t>
+      </w:r>
+      <w:r>
+        <w:t>: Clarify what success looks like (e.g., high-quality similarity model, application for text matching, integration with a chatbot, etc.).</w:t>
+      </w:r>
+    </w:p>
+    <w:p>
+      <w:pPr>
+        <w:rPr>
+          <w:b/>
+          <w:bCs/>
+        </w:rPr>
+      </w:pPr>
+      <w:r>
+        <w:rPr>
+          <w:b/>
+          <w:bCs/>
+        </w:rPr>
+        <w:t>2. Data Collection and Preprocessing</w:t>
+      </w:r>
+    </w:p>
+    <w:p>
+      <w:pPr>
+        <w:numPr>
+          <w:ilvl w:val="0"/>
+          <w:numId w:val="15"/>
+        </w:numPr>
+      </w:pPr>
+      <w:r>
+        <w:rPr>
+          <w:b/>
+          <w:bCs/>
+        </w:rPr>
+        <w:t>Task</w:t>
+      </w:r>
+      <w:r>
+        <w:t xml:space="preserve">: Collect or curate a dataset for the project (e.g., semantic similarity benchmarks like </w:t>
+      </w:r>
+      <w:r>
+        <w:rPr>
+          <w:b/>
+          <w:bCs/>
+        </w:rPr>
+        <w:t>STS</w:t>
+      </w:r>
+      <w:r>
+        <w:t xml:space="preserve">, </w:t>
+      </w:r>
+      <w:r>
+        <w:rPr>
+          <w:b/>
+          <w:bCs/>
+        </w:rPr>
+        <w:t>Quora Question Pairs</w:t>
+      </w:r>
+      <w:r>
+        <w:t>, or a custom dataset).</w:t>
+      </w:r>
+    </w:p>
+    <w:p>
+      <w:pPr>
+        <w:numPr>
+          <w:ilvl w:val="0"/>
+          <w:numId w:val="15"/>
+        </w:numPr>
+      </w:pPr>
+      <w:r>
+        <w:rPr>
+          <w:b/>
+          <w:bCs/>
+        </w:rPr>
+        <w:t>Data Preprocessing</w:t>
+      </w:r>
+      <w:r>
+        <w:t xml:space="preserve">: </w:t>
+      </w:r>
+    </w:p>
+    <w:p>
+      <w:pPr>
+        <w:numPr>
+          <w:ilvl w:val="1"/>
+          <w:numId w:val="15"/>
+        </w:numPr>
+      </w:pPr>
+      <w:r>
+        <w:t>Clean the text (lowercase conversion, punctuation removal, tokenization, etc.).</w:t>
+      </w:r>
+    </w:p>
+    <w:p>
+      <w:pPr>
+        <w:numPr>
+          <w:ilvl w:val="1"/>
+          <w:numId w:val="15"/>
+        </w:numPr>
+      </w:pPr>
+      <w:r>
+        <w:t>Handle stop words, lemmatization, or stemming.</w:t>
+      </w:r>
+    </w:p>
+    <w:p>
+      <w:pPr>
+        <w:numPr>
+          <w:ilvl w:val="0"/>
+          <w:numId w:val="15"/>
+        </w:numPr>
+      </w:pPr>
+      <w:r>
+        <w:rPr>
+          <w:b/>
+          <w:bCs/>
+        </w:rPr>
+        <w:t>Commitment</w:t>
+      </w:r>
+      <w:r>
+        <w:t>: Ensure that your dataset is preprocessed and ready for use in similarity analysis.</w:t>
+      </w:r>
+    </w:p>
+    <w:p>
+      <w:pPr>
+        <w:rPr>
+          <w:b/>
+          <w:bCs/>
+        </w:rPr>
+      </w:pPr>
+      <w:r>
+        <w:rPr>
+          <w:b/>
+          <w:bCs/>
+        </w:rPr>
+        <w:t>3. Text Representation</w:t>
+      </w:r>
+    </w:p>
+    <w:p>
+      <w:pPr>
+        <w:numPr>
+          <w:ilvl w:val="0"/>
+          <w:numId w:val="16"/>
+        </w:numPr>
+      </w:pPr>
+      <w:r>
+        <w:rPr>
+          <w:b/>
+          <w:bCs/>
+        </w:rPr>
+        <w:t>Task</w:t>
+      </w:r>
+      <w:r>
+        <w:t xml:space="preserve">: Choose how you want to represent text (e.g., TF-IDF, word embeddings like </w:t>
+      </w:r>
+      <w:r>
+        <w:rPr>
+          <w:b/>
+          <w:bCs/>
+        </w:rPr>
+        <w:t>Word2Vec</w:t>
+      </w:r>
+      <w:r>
+        <w:t xml:space="preserve">, </w:t>
+      </w:r>
+      <w:proofErr w:type="spellStart"/>
+      <w:r>
+        <w:rPr>
+          <w:b/>
+          <w:bCs/>
+        </w:rPr>
+        <w:t>GloVe</w:t>
+      </w:r>
+      <w:proofErr w:type="spellEnd"/>
+      <w:r>
+        <w:t xml:space="preserve">, or pre-trained sentence embeddings like </w:t>
+      </w:r>
+      <w:r>
+        <w:rPr>
+          <w:b/>
+          <w:bCs/>
+        </w:rPr>
+        <w:t>BERT</w:t>
+      </w:r>
+      <w:r>
+        <w:t xml:space="preserve"> or </w:t>
+      </w:r>
+      <w:r>
+        <w:rPr>
+          <w:b/>
+          <w:bCs/>
+        </w:rPr>
+        <w:t>Sentence-BERT</w:t>
+      </w:r>
+      <w:r>
+        <w:t>).</w:t>
+      </w:r>
+    </w:p>
+    <w:p>
+      <w:pPr>
+        <w:numPr>
+          <w:ilvl w:val="0"/>
+          <w:numId w:val="16"/>
+        </w:numPr>
+      </w:pPr>
+      <w:r>
+        <w:rPr>
+          <w:b/>
+          <w:bCs/>
+        </w:rPr>
+        <w:t>Commitment</w:t>
+      </w:r>
+      <w:r>
+        <w:t>: Implement a method to vectorize or embed the text data into a usable format for similarity comparison.</w:t>
+      </w:r>
+    </w:p>
+    <w:p>
+      <w:pPr>
+        <w:rPr>
+          <w:b/>
+          <w:bCs/>
+        </w:rPr>
+      </w:pPr>
+      <w:r>
+        <w:rPr>
+          <w:b/>
+          <w:bCs/>
+        </w:rPr>
+        <w:t>4. Similarity Measure Implementation</w:t>
+      </w:r>
+    </w:p>
+    <w:p>
+      <w:pPr>
+        <w:numPr>
+          <w:ilvl w:val="0"/>
+          <w:numId w:val="17"/>
+        </w:numPr>
+      </w:pPr>
+      <w:r>
+        <w:rPr>
+          <w:b/>
+          <w:bCs/>
+        </w:rPr>
+        <w:t>Task</w:t>
+      </w:r>
+      <w:r>
+        <w:t xml:space="preserve">: Implement a similarity measure (e.g., </w:t>
+      </w:r>
+      <w:r>
+        <w:rPr>
+          <w:b/>
+          <w:bCs/>
+        </w:rPr>
+        <w:t>Cosine Similarity</w:t>
+      </w:r>
+      <w:r>
+        <w:t xml:space="preserve">, </w:t>
+      </w:r>
+      <w:r>
+        <w:rPr>
+          <w:b/>
+          <w:bCs/>
+        </w:rPr>
+        <w:t>Jaccard Index</w:t>
+      </w:r>
+      <w:r>
+        <w:t xml:space="preserve">, </w:t>
+      </w:r>
+      <w:r>
+        <w:rPr>
+          <w:b/>
+          <w:bCs/>
+        </w:rPr>
+        <w:t>Euclidean Distance</w:t>
+      </w:r>
+      <w:r>
+        <w:t>, or similarity using deep learning models).</w:t>
+      </w:r>
+    </w:p>
+    <w:p>
+      <w:pPr>
+        <w:numPr>
+          <w:ilvl w:val="0"/>
+          <w:numId w:val="17"/>
+        </w:numPr>
+      </w:pPr>
+      <w:r>
+        <w:rPr>
+          <w:b/>
+          <w:bCs/>
+        </w:rPr>
+        <w:t>Commitment</w:t>
+      </w:r>
+      <w:r>
+        <w:t>: Implement and test the similarity measure to compute similarity scores between text pairs.</w:t>
+      </w:r>
+    </w:p>
+    <w:p>
+      <w:pPr>
+        <w:rPr>
+          <w:b/>
+          <w:bCs/>
+        </w:rPr>
+      </w:pPr>
+      <w:r>
+        <w:rPr>
+          <w:b/>
+          <w:bCs/>
+        </w:rPr>
+        <w:t>5. Modeling</w:t>
+      </w:r>
+    </w:p>
+    <w:p>
+      <w:pPr>
+        <w:numPr>
+          <w:ilvl w:val="0"/>
+          <w:numId w:val="18"/>
+        </w:numPr>
+      </w:pPr>
+      <w:r>
+        <w:rPr>
+          <w:b/>
+          <w:bCs/>
+        </w:rPr>
+        <w:t>Task</w:t>
+      </w:r>
+      <w:r>
+        <w:t>: If using machine learning, choose and implement the model (e.g., supervised learning, unsupervised learning, or fine-tuning pre-trained transformers).</w:t>
+      </w:r>
+    </w:p>
+    <w:p>
+      <w:pPr>
+        <w:numPr>
+          <w:ilvl w:val="0"/>
+          <w:numId w:val="18"/>
+        </w:numPr>
+      </w:pPr>
+      <w:r>
+        <w:rPr>
+          <w:b/>
+          <w:bCs/>
+        </w:rPr>
+        <w:lastRenderedPageBreak/>
+        <w:t>Commitment</w:t>
+      </w:r>
+      <w:r>
+        <w:t>: Train and validate your model. Experiment with various algorithms and tune hyperparameters for better performance.</w:t>
+      </w:r>
+    </w:p>
+    <w:p>
+      <w:pPr>
+        <w:rPr>
+          <w:b/>
+          <w:bCs/>
+        </w:rPr>
+      </w:pPr>
+      <w:r>
+        <w:rPr>
+          <w:b/>
+          <w:bCs/>
+        </w:rPr>
+        <w:t>6. Evaluation Metrics</w:t>
+      </w:r>
+    </w:p>
+    <w:p>
+      <w:pPr>
+        <w:numPr>
+          <w:ilvl w:val="0"/>
+          <w:numId w:val="19"/>
+        </w:numPr>
+      </w:pPr>
+      <w:r>
+        <w:rPr>
+          <w:b/>
+          <w:bCs/>
+        </w:rPr>
+        <w:t>Task</w:t>
+      </w:r>
+      <w:r>
+        <w:t xml:space="preserve">: Define evaluation metrics (e.g., </w:t>
+      </w:r>
+      <w:r>
+        <w:rPr>
+          <w:b/>
+          <w:bCs/>
+        </w:rPr>
+        <w:t>accuracy</w:t>
+      </w:r>
+      <w:r>
+        <w:t xml:space="preserve">, </w:t>
+      </w:r>
+      <w:r>
+        <w:rPr>
+          <w:b/>
+          <w:bCs/>
+        </w:rPr>
+        <w:t>precision</w:t>
+      </w:r>
+      <w:r>
+        <w:t xml:space="preserve">, </w:t>
+      </w:r>
+      <w:r>
+        <w:rPr>
+          <w:b/>
+          <w:bCs/>
+        </w:rPr>
+        <w:t>recall</w:t>
+      </w:r>
+      <w:r>
+        <w:t xml:space="preserve">, </w:t>
+      </w:r>
+      <w:r>
+        <w:rPr>
+          <w:b/>
+          <w:bCs/>
+        </w:rPr>
+        <w:t>F1-score</w:t>
+      </w:r>
+      <w:r>
+        <w:t xml:space="preserve">, </w:t>
+      </w:r>
+      <w:r>
+        <w:rPr>
+          <w:b/>
+          <w:bCs/>
+        </w:rPr>
+        <w:t>MSE</w:t>
+      </w:r>
+      <w:r>
+        <w:t>).</w:t>
+      </w:r>
+    </w:p>
+    <w:p>
+      <w:pPr>
+        <w:numPr>
+          <w:ilvl w:val="0"/>
+          <w:numId w:val="19"/>
+        </w:numPr>
+      </w:pPr>
+      <w:r>
+        <w:rPr>
+          <w:b/>
+          <w:bCs/>
+        </w:rPr>
+        <w:t>Commitment</w:t>
+      </w:r>
+      <w:r>
+        <w:t>: Evaluate the performance of your similarity model on a test dataset, and refine your model based on evaluation results.</w:t>
+      </w:r>
+    </w:p>
+    <w:p>
+      <w:pPr>
+        <w:rPr>
+          <w:b/>
+          <w:bCs/>
+        </w:rPr>
+      </w:pPr>
+      <w:r>
+        <w:rPr>
+          <w:b/>
+          <w:bCs/>
+        </w:rPr>
+        <w:t>7. Visualization</w:t>
+      </w:r>
+    </w:p>
+    <w:p>
+      <w:pPr>
+        <w:numPr>
+          <w:ilvl w:val="0"/>
+          <w:numId w:val="20"/>
+        </w:numPr>
+      </w:pPr>
+      <w:r>
+        <w:rPr>
+          <w:b/>
+          <w:bCs/>
+        </w:rPr>
+        <w:t>Task</w:t>
+      </w:r>
+      <w:r>
+        <w:t>: Create visualizations to present similarity scores, such as heatmaps, clustering visualizations, or similarity distribution graphs.</w:t>
+      </w:r>
+    </w:p>
+    <w:p>
+      <w:pPr>
+        <w:numPr>
+          <w:ilvl w:val="0"/>
+          <w:numId w:val="20"/>
+        </w:numPr>
+      </w:pPr>
+      <w:r>
+        <w:rPr>
+          <w:b/>
+          <w:bCs/>
+        </w:rPr>
+        <w:t>Commitment</w:t>
+      </w:r>
+      <w:r>
+        <w:t>: Develop clear, informative visuals to interpret the performance and behavior of your model.</w:t>
+      </w:r>
+    </w:p>
+    <w:p>
+      <w:pPr>
+        <w:rPr>
+          <w:b/>
+          <w:bCs/>
+        </w:rPr>
+      </w:pPr>
+      <w:r>
+        <w:rPr>
+          <w:b/>
+          <w:bCs/>
+        </w:rPr>
+        <w:t>8. Real-World Applications</w:t>
+      </w:r>
+    </w:p>
+    <w:p>
+      <w:pPr>
+        <w:numPr>
+          <w:ilvl w:val="0"/>
+          <w:numId w:val="21"/>
+        </w:numPr>
+      </w:pPr>
+      <w:r>
+        <w:rPr>
+          <w:b/>
+          <w:bCs/>
+        </w:rPr>
+        <w:t>Task</w:t>
+      </w:r>
+      <w:r>
+        <w:t>: Decide how you will apply semantic similarity in a real-world context (e.g., chatbot integration, recommendation systems, document matching, etc.).</w:t>
+      </w:r>
+    </w:p>
+    <w:p>
+      <w:pPr>
+        <w:numPr>
+          <w:ilvl w:val="0"/>
+          <w:numId w:val="21"/>
+        </w:numPr>
+      </w:pPr>
+      <w:r>
+        <w:rPr>
+          <w:b/>
+          <w:bCs/>
+        </w:rPr>
+        <w:t>Commitment</w:t>
+      </w:r>
+      <w:r>
+        <w:t>: Plan and start integrating the model into a real-world application.</w:t>
+      </w:r>
+    </w:p>
+    <w:p>
+      <w:pPr>
+        <w:rPr>
+          <w:b/>
+          <w:bCs/>
+        </w:rPr>
+      </w:pPr>
+      <w:r>
+        <w:rPr>
+          <w:b/>
+          <w:bCs/>
+        </w:rPr>
+        <w:t>9. Documentation</w:t>
+      </w:r>
+    </w:p>
+    <w:p>
+      <w:pPr>
+        <w:numPr>
+          <w:ilvl w:val="0"/>
+          <w:numId w:val="22"/>
+        </w:numPr>
+      </w:pPr>
+      <w:r>
+        <w:rPr>
+          <w:b/>
+          <w:bCs/>
+        </w:rPr>
+        <w:t>Task</w:t>
+      </w:r>
+      <w:r>
+        <w:t>: Document the entire process, including the methods used, results, and any challenges encountered.</w:t>
+      </w:r>
+    </w:p>
+    <w:p>
+      <w:pPr>
+        <w:numPr>
+          <w:ilvl w:val="0"/>
+          <w:numId w:val="22"/>
+        </w:numPr>
+      </w:pPr>
+      <w:r>
+        <w:rPr>
+          <w:b/>
+          <w:bCs/>
+        </w:rPr>
+        <w:t>Commitment</w:t>
+      </w:r>
+      <w:r>
+        <w:t>: Keep detailed records of your development process to ensure that you can explain the model and its results to stakeholders or collaborators.</w:t>
+      </w:r>
+    </w:p>
+    <w:p>
+      <w:pPr>
+        <w:rPr>
+          <w:b/>
+          <w:bCs/>
+        </w:rPr>
+      </w:pPr>
+      <w:r>
+        <w:rPr>
+          <w:b/>
+          <w:bCs/>
+        </w:rPr>
+        <w:t>10. Continuous Improvement</w:t>
+      </w:r>
+    </w:p>
+    <w:p>
+      <w:pPr>
+        <w:numPr>
+          <w:ilvl w:val="0"/>
+          <w:numId w:val="23"/>
+        </w:numPr>
+      </w:pPr>
+      <w:r>
+        <w:rPr>
+          <w:b/>
+          <w:bCs/>
+        </w:rPr>
+        <w:t>Task</w:t>
+      </w:r>
+      <w:r>
+        <w:t>: Regularly improve and optimize your model based on new data, feedback, or additional experiments (e.g., adding more data, using more advanced models, fine-tuning, etc.).</w:t>
+      </w:r>
+    </w:p>
+    <w:p>
+      <w:pPr>
+        <w:numPr>
+          <w:ilvl w:val="0"/>
+          <w:numId w:val="23"/>
+        </w:numPr>
+      </w:pPr>
+      <w:r>
+        <w:rPr>
+          <w:b/>
+          <w:bCs/>
+        </w:rPr>
+        <w:t>Commitment</w:t>
+      </w:r>
+      <w:r>
+        <w:t>: Make iterative improvements to the project to enhance its performance and capabilities.</w:t>
+      </w:r>
+    </w:p>
+    <w:p>
+      <w:pPr>
+        <w:rPr>
+          <w:b/>
+          <w:bCs/>
+        </w:rPr>
+      </w:pPr>
+      <w:r>
+        <w:rPr>
+          <w:b/>
+          <w:bCs/>
+        </w:rPr>
+        <w:t>11. Version Control &amp; Collaboration</w:t>
+      </w:r>
+    </w:p>
+    <w:p>
+      <w:pPr>
+        <w:numPr>
+          <w:ilvl w:val="0"/>
+          <w:numId w:val="24"/>
+        </w:numPr>
+      </w:pPr>
+      <w:r>
+        <w:rPr>
+          <w:b/>
+          <w:bCs/>
+        </w:rPr>
+        <w:t>Task</w:t>
+      </w:r>
+      <w:r>
+        <w:t xml:space="preserve">: Use </w:t>
+      </w:r>
+      <w:r>
+        <w:rPr>
+          <w:b/>
+          <w:bCs/>
+        </w:rPr>
+        <w:t>Git</w:t>
+      </w:r>
+      <w:r>
+        <w:t xml:space="preserve"> for version control to manage your project, commit changes regularly, and track progress.</w:t>
+      </w:r>
+    </w:p>
+    <w:p>
+      <w:pPr>
+        <w:numPr>
+          <w:ilvl w:val="0"/>
+          <w:numId w:val="24"/>
+        </w:numPr>
+      </w:pPr>
+      <w:r>
+        <w:rPr>
+          <w:b/>
+          <w:bCs/>
+        </w:rPr>
+        <w:lastRenderedPageBreak/>
+        <w:t>Commitment</w:t>
+      </w:r>
+      <w:r>
+        <w:t>: Ensure that the project is properly versioned, and any changes or improvements are tracked in your repository.</w:t>
+      </w:r>
+    </w:p>
+    <w:p>
+      <w:pPr>
+        <w:rPr>
+          <w:b/>
+          <w:bCs/>
+        </w:rPr>
+      </w:pPr>
+      <w:r>
+        <w:rPr>
+          <w:b/>
+          <w:bCs/>
+        </w:rPr>
+        <w:t>12. Testing</w:t>
+      </w:r>
+    </w:p>
+    <w:p>
+      <w:pPr>
+        <w:numPr>
+          <w:ilvl w:val="0"/>
+          <w:numId w:val="25"/>
+        </w:numPr>
+      </w:pPr>
+      <w:r>
+        <w:rPr>
+          <w:b/>
+          <w:bCs/>
+        </w:rPr>
+        <w:t>Task</w:t>
+      </w:r>
+      <w:r>
+        <w:t>: Test your model with various text pairs and scenarios to ensure robustness.</w:t>
+      </w:r>
+    </w:p>
+    <w:p>
+      <w:pPr>
+        <w:numPr>
+          <w:ilvl w:val="0"/>
+          <w:numId w:val="25"/>
+        </w:numPr>
+      </w:pPr>
+      <w:r>
+        <w:rPr>
+          <w:b/>
+          <w:bCs/>
+        </w:rPr>
+        <w:t>Commitment</w:t>
+      </w:r>
+      <w:r>
+        <w:t>: Test edge cases, ambiguous pairs, and outlier cases to ensure reliable and consistent performance.</w:t>
+      </w:r>
+    </w:p>
+    <w:p>
+      <w:r>
+        <w:pict w14:anchorId="02D3AB78">
+          <v:rect id="_x0000_i1037" style="width:0;height:1.5pt" o:hralign="center" o:hrstd="t" o:hr="t" fillcolor="#a0a0a0" stroked="f"/>
+        </w:pict>
+      </w:r>
+    </w:p>
+    <w:p>
+      <w:pPr>
+        <w:rPr>
+          <w:b/>
+          <w:bCs/>
+        </w:rPr>
+      </w:pPr>
+      <w:r>
+        <w:rPr>
+          <w:b/>
+          <w:bCs/>
+        </w:rPr>
+        <w:t>Example of Committing to Tasks:</w:t>
+      </w:r>
+    </w:p>
+    <w:p>
+      <w:pPr>
+        <w:numPr>
+          <w:ilvl w:val="0"/>
+          <w:numId w:val="26"/>
+        </w:numPr>
+      </w:pPr>
+      <w:r>
+        <w:rPr>
+          <w:b/>
+          <w:bCs/>
+        </w:rPr>
+        <w:t>Week 1:</w:t>
+      </w:r>
+    </w:p>
+    <w:p>
+      <w:pPr>
+        <w:numPr>
+          <w:ilvl w:val="1"/>
+          <w:numId w:val="26"/>
+        </w:numPr>
+      </w:pPr>
+      <w:r>
+        <w:t>Collect a semantic similarity dataset.</w:t>
+      </w:r>
+    </w:p>
+    <w:p>
+      <w:pPr>
+        <w:numPr>
+          <w:ilvl w:val="1"/>
+          <w:numId w:val="26"/>
+        </w:numPr>
+      </w:pPr>
+      <w:r>
+        <w:t>Clean the dataset (remove punctuation, tokenize, remove stop words).</w:t>
+      </w:r>
+    </w:p>
+    <w:p>
+      <w:pPr>
+        <w:numPr>
+          <w:ilvl w:val="1"/>
+          <w:numId w:val="26"/>
+        </w:numPr>
+      </w:pPr>
+      <w:r>
+        <w:t>Implement TF-IDF for text vectorization.</w:t>
+      </w:r>
+    </w:p>
+    <w:p>
+      <w:pPr>
+        <w:numPr>
+          <w:ilvl w:val="0"/>
+          <w:numId w:val="26"/>
+        </w:numPr>
+      </w:pPr>
+      <w:r>
+        <w:rPr>
+          <w:b/>
+          <w:bCs/>
+        </w:rPr>
+        <w:t>Week 2:</w:t>
+      </w:r>
+    </w:p>
+    <w:p>
+      <w:pPr>
+        <w:numPr>
+          <w:ilvl w:val="1"/>
+          <w:numId w:val="26"/>
+        </w:numPr>
+      </w:pPr>
+      <w:r>
+        <w:t>Test similarity using cosine similarity on preprocessed texts.</w:t>
+      </w:r>
+    </w:p>
+    <w:p>
+      <w:pPr>
+        <w:numPr>
+          <w:ilvl w:val="1"/>
+          <w:numId w:val="26"/>
+        </w:numPr>
+      </w:pPr>
+      <w:r>
+        <w:t>Train and test a basic machine learning model (e.g., SVM or logistic regression) using the similarity scores as features.</w:t>
+      </w:r>
+    </w:p>
+    <w:p>
+      <w:pPr>
+        <w:numPr>
+          <w:ilvl w:val="0"/>
+          <w:numId w:val="26"/>
+        </w:numPr>
+      </w:pPr>
+      <w:r>
+        <w:rPr>
+          <w:b/>
+          <w:bCs/>
+        </w:rPr>
+        <w:t>Week 3:</w:t>
+      </w:r>
+    </w:p>
+    <w:p>
+      <w:pPr>
+        <w:numPr>
+          <w:ilvl w:val="1"/>
+          <w:numId w:val="26"/>
+        </w:numPr>
+      </w:pPr>
+      <w:r>
+        <w:t>Experiment with sentence embeddings using BERT.</w:t>
+      </w:r>
+    </w:p>
+    <w:p>
+      <w:pPr>
+        <w:numPr>
+          <w:ilvl w:val="1"/>
+          <w:numId w:val="26"/>
+        </w:numPr>
+      </w:pPr>
+      <w:r>
+        <w:t>Evaluate the model with accuracy and mean squared error (MSE).</w:t>
+      </w:r>
+    </w:p>
+    <w:p>
+      <w:pPr>
+        <w:numPr>
+          <w:ilvl w:val="0"/>
+          <w:numId w:val="26"/>
+        </w:numPr>
+      </w:pPr>
+      <w:r>
+        <w:rPr>
+          <w:b/>
+          <w:bCs/>
+        </w:rPr>
+        <w:t>Week 4:</w:t>
+      </w:r>
+    </w:p>
+    <w:p>
+      <w:pPr>
+        <w:numPr>
+          <w:ilvl w:val="1"/>
+          <w:numId w:val="26"/>
+        </w:numPr>
+      </w:pPr>
+      <w:r>
+        <w:t>Develop a recommendation system or chatbot that uses the similarity model.</w:t>
+      </w:r>
+    </w:p>
+    <w:p>
+      <w:pPr>
+        <w:numPr>
+          <w:ilvl w:val="1"/>
+          <w:numId w:val="26"/>
+        </w:numPr>
+      </w:pPr>
+      <w:r>
+        <w:t>Implement visualization of similarity scores using heatmaps or clustering.</w:t>
+      </w:r>
+    </w:p>
+    <w:p>
+      <w:pPr>
+        <w:numPr>
+          <w:ilvl w:val="0"/>
+          <w:numId w:val="26"/>
+        </w:numPr>
+      </w:pPr>
+      <w:r>
+        <w:rPr>
+          <w:b/>
+          <w:bCs/>
+        </w:rPr>
+        <w:t>Ongoing:</w:t>
+      </w:r>
+    </w:p>
+    <w:p>
+      <w:pPr>
+        <w:numPr>
+          <w:ilvl w:val="1"/>
+          <w:numId w:val="26"/>
+        </w:numPr>
+      </w:pPr>
+      <w:r>
+        <w:t>Regularly update the model with more data or use deeper models (like BERT-based models) as needed.</w:t>
+      </w:r>
+    </w:p>
+    <w:p>
+      <w:pPr>
+        <w:numPr>
+          <w:ilvl w:val="1"/>
+          <w:numId w:val="26"/>
+        </w:numPr>
+      </w:pPr>
+      <w:r>
+        <w:t>Continuously improve the model and documentation.</w:t>
+      </w:r>
+    </w:p>
     <w:p/>
     <w:sectPr>
       <w:pgSz w:w="12240" w:h="15840"/>
@@ -463,6 +1505,304 @@
     </w:lvl>
   </w:abstractNum>
   <w:abstractNum w:abstractNumId="3" w15:restartNumberingAfterBreak="0">
+    <w:nsid w:val="07E2298A"/>
+    <w:multiLevelType w:val="multilevel"/>
+    <w:tmpl w:val="8242BE44"/>
+    <w:lvl w:ilvl="0">
+      <w:start w:val="1"/>
+      <w:numFmt w:val="bullet"/>
+      <w:lvlText w:val=""/>
+      <w:lvlJc w:val="left"/>
+      <w:pPr>
+        <w:tabs>
+          <w:tab w:val="num" w:pos="720"/>
+        </w:tabs>
+        <w:ind w:left="720" w:hanging="360"/>
+      </w:pPr>
+      <w:rPr>
+        <w:rFonts w:ascii="Symbol" w:hAnsi="Symbol" w:hint="default"/>
+        <w:sz w:val="20"/>
+      </w:rPr>
+    </w:lvl>
+    <w:lvl w:ilvl="1" w:tentative="1">
+      <w:start w:val="1"/>
+      <w:numFmt w:val="bullet"/>
+      <w:lvlText w:val="o"/>
+      <w:lvlJc w:val="left"/>
+      <w:pPr>
+        <w:tabs>
+          <w:tab w:val="num" w:pos="1440"/>
+        </w:tabs>
+        <w:ind w:left="1440" w:hanging="360"/>
+      </w:pPr>
+      <w:rPr>
+        <w:rFonts w:ascii="Courier New" w:hAnsi="Courier New" w:hint="default"/>
+        <w:sz w:val="20"/>
+      </w:rPr>
+    </w:lvl>
+    <w:lvl w:ilvl="2" w:tentative="1">
+      <w:start w:val="1"/>
+      <w:numFmt w:val="bullet"/>
+      <w:lvlText w:val=""/>
+      <w:lvlJc w:val="left"/>
+      <w:pPr>
+        <w:tabs>
+          <w:tab w:val="num" w:pos="2160"/>
+        </w:tabs>
+        <w:ind w:left="2160" w:hanging="360"/>
+      </w:pPr>
+      <w:rPr>
+        <w:rFonts w:ascii="Wingdings" w:hAnsi="Wingdings" w:hint="default"/>
+        <w:sz w:val="20"/>
+      </w:rPr>
+    </w:lvl>
+    <w:lvl w:ilvl="3" w:tentative="1">
+      <w:start w:val="1"/>
+      <w:numFmt w:val="bullet"/>
+      <w:lvlText w:val=""/>
+      <w:lvlJc w:val="left"/>
+      <w:pPr>
+        <w:tabs>
+          <w:tab w:val="num" w:pos="2880"/>
+        </w:tabs>
+        <w:ind w:left="2880" w:hanging="360"/>
+      </w:pPr>
+      <w:rPr>
+        <w:rFonts w:ascii="Wingdings" w:hAnsi="Wingdings" w:hint="default"/>
+        <w:sz w:val="20"/>
+      </w:rPr>
+    </w:lvl>
+    <w:lvl w:ilvl="4" w:tentative="1">
+      <w:start w:val="1"/>
+      <w:numFmt w:val="bullet"/>
+      <w:lvlText w:val=""/>
+      <w:lvlJc w:val="left"/>
+      <w:pPr>
+        <w:tabs>
+          <w:tab w:val="num" w:pos="3600"/>
+        </w:tabs>
+        <w:ind w:left="3600" w:hanging="360"/>
+      </w:pPr>
+      <w:rPr>
+        <w:rFonts w:ascii="Wingdings" w:hAnsi="Wingdings" w:hint="default"/>
+        <w:sz w:val="20"/>
+      </w:rPr>
+    </w:lvl>
+    <w:lvl w:ilvl="5" w:tentative="1">
+      <w:start w:val="1"/>
+      <w:numFmt w:val="bullet"/>
+      <w:lvlText w:val=""/>
+      <w:lvlJc w:val="left"/>
+      <w:pPr>
+        <w:tabs>
+          <w:tab w:val="num" w:pos="4320"/>
+        </w:tabs>
+        <w:ind w:left="4320" w:hanging="360"/>
+      </w:pPr>
+      <w:rPr>
+        <w:rFonts w:ascii="Wingdings" w:hAnsi="Wingdings" w:hint="default"/>
+        <w:sz w:val="20"/>
+      </w:rPr>
+    </w:lvl>
+    <w:lvl w:ilvl="6" w:tentative="1">
+      <w:start w:val="1"/>
+      <w:numFmt w:val="bullet"/>
+      <w:lvlText w:val=""/>
+      <w:lvlJc w:val="left"/>
+      <w:pPr>
+        <w:tabs>
+          <w:tab w:val="num" w:pos="5040"/>
+        </w:tabs>
+        <w:ind w:left="5040" w:hanging="360"/>
+      </w:pPr>
+      <w:rPr>
+        <w:rFonts w:ascii="Wingdings" w:hAnsi="Wingdings" w:hint="default"/>
+        <w:sz w:val="20"/>
+      </w:rPr>
+    </w:lvl>
+    <w:lvl w:ilvl="7" w:tentative="1">
+      <w:start w:val="1"/>
+      <w:numFmt w:val="bullet"/>
+      <w:lvlText w:val=""/>
+      <w:lvlJc w:val="left"/>
+      <w:pPr>
+        <w:tabs>
+          <w:tab w:val="num" w:pos="5760"/>
+        </w:tabs>
+        <w:ind w:left="5760" w:hanging="360"/>
+      </w:pPr>
+      <w:rPr>
+        <w:rFonts w:ascii="Wingdings" w:hAnsi="Wingdings" w:hint="default"/>
+        <w:sz w:val="20"/>
+      </w:rPr>
+    </w:lvl>
+    <w:lvl w:ilvl="8" w:tentative="1">
+      <w:start w:val="1"/>
+      <w:numFmt w:val="bullet"/>
+      <w:lvlText w:val=""/>
+      <w:lvlJc w:val="left"/>
+      <w:pPr>
+        <w:tabs>
+          <w:tab w:val="num" w:pos="6480"/>
+        </w:tabs>
+        <w:ind w:left="6480" w:hanging="360"/>
+      </w:pPr>
+      <w:rPr>
+        <w:rFonts w:ascii="Wingdings" w:hAnsi="Wingdings" w:hint="default"/>
+        <w:sz w:val="20"/>
+      </w:rPr>
+    </w:lvl>
+  </w:abstractNum>
+  <w:abstractNum w:abstractNumId="4" w15:restartNumberingAfterBreak="0">
+    <w:nsid w:val="0CBD689F"/>
+    <w:multiLevelType w:val="multilevel"/>
+    <w:tmpl w:val="B7E2F05A"/>
+    <w:lvl w:ilvl="0">
+      <w:start w:val="1"/>
+      <w:numFmt w:val="bullet"/>
+      <w:lvlText w:val=""/>
+      <w:lvlJc w:val="left"/>
+      <w:pPr>
+        <w:tabs>
+          <w:tab w:val="num" w:pos="720"/>
+        </w:tabs>
+        <w:ind w:left="720" w:hanging="360"/>
+      </w:pPr>
+      <w:rPr>
+        <w:rFonts w:ascii="Symbol" w:hAnsi="Symbol" w:hint="default"/>
+        <w:sz w:val="20"/>
+      </w:rPr>
+    </w:lvl>
+    <w:lvl w:ilvl="1" w:tentative="1">
+      <w:start w:val="1"/>
+      <w:numFmt w:val="bullet"/>
+      <w:lvlText w:val="o"/>
+      <w:lvlJc w:val="left"/>
+      <w:pPr>
+        <w:tabs>
+          <w:tab w:val="num" w:pos="1440"/>
+        </w:tabs>
+        <w:ind w:left="1440" w:hanging="360"/>
+      </w:pPr>
+      <w:rPr>
+        <w:rFonts w:ascii="Courier New" w:hAnsi="Courier New" w:hint="default"/>
+        <w:sz w:val="20"/>
+      </w:rPr>
+    </w:lvl>
+    <w:lvl w:ilvl="2" w:tentative="1">
+      <w:start w:val="1"/>
+      <w:numFmt w:val="bullet"/>
+      <w:lvlText w:val=""/>
+      <w:lvlJc w:val="left"/>
+      <w:pPr>
+        <w:tabs>
+          <w:tab w:val="num" w:pos="2160"/>
+        </w:tabs>
+        <w:ind w:left="2160" w:hanging="360"/>
+      </w:pPr>
+      <w:rPr>
+        <w:rFonts w:ascii="Wingdings" w:hAnsi="Wingdings" w:hint="default"/>
+        <w:sz w:val="20"/>
+      </w:rPr>
+    </w:lvl>
+    <w:lvl w:ilvl="3" w:tentative="1">
+      <w:start w:val="1"/>
+      <w:numFmt w:val="bullet"/>
+      <w:lvlText w:val=""/>
+      <w:lvlJc w:val="left"/>
+      <w:pPr>
+        <w:tabs>
+          <w:tab w:val="num" w:pos="2880"/>
+        </w:tabs>
+        <w:ind w:left="2880" w:hanging="360"/>
+      </w:pPr>
+      <w:rPr>
+        <w:rFonts w:ascii="Wingdings" w:hAnsi="Wingdings" w:hint="default"/>
+        <w:sz w:val="20"/>
+      </w:rPr>
+    </w:lvl>
+    <w:lvl w:ilvl="4" w:tentative="1">
+      <w:start w:val="1"/>
+      <w:numFmt w:val="bullet"/>
+      <w:lvlText w:val=""/>
+      <w:lvlJc w:val="left"/>
+      <w:pPr>
+        <w:tabs>
+          <w:tab w:val="num" w:pos="3600"/>
+        </w:tabs>
+        <w:ind w:left="3600" w:hanging="360"/>
+      </w:pPr>
+      <w:rPr>
+        <w:rFonts w:ascii="Wingdings" w:hAnsi="Wingdings" w:hint="default"/>
+        <w:sz w:val="20"/>
+      </w:rPr>
+    </w:lvl>
+    <w:lvl w:ilvl="5" w:tentative="1">
+      <w:start w:val="1"/>
+      <w:numFmt w:val="bullet"/>
+      <w:lvlText w:val=""/>
+      <w:lvlJc w:val="left"/>
+      <w:pPr>
+        <w:tabs>
+          <w:tab w:val="num" w:pos="4320"/>
+        </w:tabs>
+        <w:ind w:left="4320" w:hanging="360"/>
+      </w:pPr>
+      <w:rPr>
+        <w:rFonts w:ascii="Wingdings" w:hAnsi="Wingdings" w:hint="default"/>
+        <w:sz w:val="20"/>
+      </w:rPr>
+    </w:lvl>
+    <w:lvl w:ilvl="6" w:tentative="1">
+      <w:start w:val="1"/>
+      <w:numFmt w:val="bullet"/>
+      <w:lvlText w:val=""/>
+      <w:lvlJc w:val="left"/>
+      <w:pPr>
+        <w:tabs>
+          <w:tab w:val="num" w:pos="5040"/>
+        </w:tabs>
+        <w:ind w:left="5040" w:hanging="360"/>
+      </w:pPr>
+      <w:rPr>
+        <w:rFonts w:ascii="Wingdings" w:hAnsi="Wingdings" w:hint="default"/>
+        <w:sz w:val="20"/>
+      </w:rPr>
+    </w:lvl>
+    <w:lvl w:ilvl="7" w:tentative="1">
+      <w:start w:val="1"/>
+      <w:numFmt w:val="bullet"/>
+      <w:lvlText w:val=""/>
+      <w:lvlJc w:val="left"/>
+      <w:pPr>
+        <w:tabs>
+          <w:tab w:val="num" w:pos="5760"/>
+        </w:tabs>
+        <w:ind w:left="5760" w:hanging="360"/>
+      </w:pPr>
+      <w:rPr>
+        <w:rFonts w:ascii="Wingdings" w:hAnsi="Wingdings" w:hint="default"/>
+        <w:sz w:val="20"/>
+      </w:rPr>
+    </w:lvl>
+    <w:lvl w:ilvl="8" w:tentative="1">
+      <w:start w:val="1"/>
+      <w:numFmt w:val="bullet"/>
+      <w:lvlText w:val=""/>
+      <w:lvlJc w:val="left"/>
+      <w:pPr>
+        <w:tabs>
+          <w:tab w:val="num" w:pos="6480"/>
+        </w:tabs>
+        <w:ind w:left="6480" w:hanging="360"/>
+      </w:pPr>
+      <w:rPr>
+        <w:rFonts w:ascii="Wingdings" w:hAnsi="Wingdings" w:hint="default"/>
+        <w:sz w:val="20"/>
+      </w:rPr>
+    </w:lvl>
+  </w:abstractNum>
+  <w:abstractNum w:abstractNumId="5" w15:restartNumberingAfterBreak="0">
     <w:nsid w:val="1DC5493F"/>
     <w:multiLevelType w:val="multilevel"/>
     <w:tmpl w:val="73EA7838"/>
@@ -611,7 +1951,454 @@
       </w:rPr>
     </w:lvl>
   </w:abstractNum>
-  <w:abstractNum w:abstractNumId="4" w15:restartNumberingAfterBreak="0">
+  <w:abstractNum w:abstractNumId="6" w15:restartNumberingAfterBreak="0">
+    <w:nsid w:val="1EC06A76"/>
+    <w:multiLevelType w:val="multilevel"/>
+    <w:tmpl w:val="D910F032"/>
+    <w:lvl w:ilvl="0">
+      <w:start w:val="1"/>
+      <w:numFmt w:val="bullet"/>
+      <w:lvlText w:val=""/>
+      <w:lvlJc w:val="left"/>
+      <w:pPr>
+        <w:tabs>
+          <w:tab w:val="num" w:pos="720"/>
+        </w:tabs>
+        <w:ind w:left="720" w:hanging="360"/>
+      </w:pPr>
+      <w:rPr>
+        <w:rFonts w:ascii="Symbol" w:hAnsi="Symbol" w:hint="default"/>
+        <w:sz w:val="20"/>
+      </w:rPr>
+    </w:lvl>
+    <w:lvl w:ilvl="1" w:tentative="1">
+      <w:start w:val="1"/>
+      <w:numFmt w:val="bullet"/>
+      <w:lvlText w:val="o"/>
+      <w:lvlJc w:val="left"/>
+      <w:pPr>
+        <w:tabs>
+          <w:tab w:val="num" w:pos="1440"/>
+        </w:tabs>
+        <w:ind w:left="1440" w:hanging="360"/>
+      </w:pPr>
+      <w:rPr>
+        <w:rFonts w:ascii="Courier New" w:hAnsi="Courier New" w:hint="default"/>
+        <w:sz w:val="20"/>
+      </w:rPr>
+    </w:lvl>
+    <w:lvl w:ilvl="2" w:tentative="1">
+      <w:start w:val="1"/>
+      <w:numFmt w:val="bullet"/>
+      <w:lvlText w:val=""/>
+      <w:lvlJc w:val="left"/>
+      <w:pPr>
+        <w:tabs>
+          <w:tab w:val="num" w:pos="2160"/>
+        </w:tabs>
+        <w:ind w:left="2160" w:hanging="360"/>
+      </w:pPr>
+      <w:rPr>
+        <w:rFonts w:ascii="Wingdings" w:hAnsi="Wingdings" w:hint="default"/>
+        <w:sz w:val="20"/>
+      </w:rPr>
+    </w:lvl>
+    <w:lvl w:ilvl="3" w:tentative="1">
+      <w:start w:val="1"/>
+      <w:numFmt w:val="bullet"/>
+      <w:lvlText w:val=""/>
+      <w:lvlJc w:val="left"/>
+      <w:pPr>
+        <w:tabs>
+          <w:tab w:val="num" w:pos="2880"/>
+        </w:tabs>
+        <w:ind w:left="2880" w:hanging="360"/>
+      </w:pPr>
+      <w:rPr>
+        <w:rFonts w:ascii="Wingdings" w:hAnsi="Wingdings" w:hint="default"/>
+        <w:sz w:val="20"/>
+      </w:rPr>
+    </w:lvl>
+    <w:lvl w:ilvl="4" w:tentative="1">
+      <w:start w:val="1"/>
+      <w:numFmt w:val="bullet"/>
+      <w:lvlText w:val=""/>
+      <w:lvlJc w:val="left"/>
+      <w:pPr>
+        <w:tabs>
+          <w:tab w:val="num" w:pos="3600"/>
+        </w:tabs>
+        <w:ind w:left="3600" w:hanging="360"/>
+      </w:pPr>
+      <w:rPr>
+        <w:rFonts w:ascii="Wingdings" w:hAnsi="Wingdings" w:hint="default"/>
+        <w:sz w:val="20"/>
+      </w:rPr>
+    </w:lvl>
+    <w:lvl w:ilvl="5" w:tentative="1">
+      <w:start w:val="1"/>
+      <w:numFmt w:val="bullet"/>
+      <w:lvlText w:val=""/>
+      <w:lvlJc w:val="left"/>
+      <w:pPr>
+        <w:tabs>
+          <w:tab w:val="num" w:pos="4320"/>
+        </w:tabs>
+        <w:ind w:left="4320" w:hanging="360"/>
+      </w:pPr>
+      <w:rPr>
+        <w:rFonts w:ascii="Wingdings" w:hAnsi="Wingdings" w:hint="default"/>
+        <w:sz w:val="20"/>
+      </w:rPr>
+    </w:lvl>
+    <w:lvl w:ilvl="6" w:tentative="1">
+      <w:start w:val="1"/>
+      <w:numFmt w:val="bullet"/>
+      <w:lvlText w:val=""/>
+      <w:lvlJc w:val="left"/>
+      <w:pPr>
+        <w:tabs>
+          <w:tab w:val="num" w:pos="5040"/>
+        </w:tabs>
+        <w:ind w:left="5040" w:hanging="360"/>
+      </w:pPr>
+      <w:rPr>
+        <w:rFonts w:ascii="Wingdings" w:hAnsi="Wingdings" w:hint="default"/>
+        <w:sz w:val="20"/>
+      </w:rPr>
+    </w:lvl>
+    <w:lvl w:ilvl="7" w:tentative="1">
+      <w:start w:val="1"/>
+      <w:numFmt w:val="bullet"/>
+      <w:lvlText w:val=""/>
+      <w:lvlJc w:val="left"/>
+      <w:pPr>
+        <w:tabs>
+          <w:tab w:val="num" w:pos="5760"/>
+        </w:tabs>
+        <w:ind w:left="5760" w:hanging="360"/>
+      </w:pPr>
+      <w:rPr>
+        <w:rFonts w:ascii="Wingdings" w:hAnsi="Wingdings" w:hint="default"/>
+        <w:sz w:val="20"/>
+      </w:rPr>
+    </w:lvl>
+    <w:lvl w:ilvl="8" w:tentative="1">
+      <w:start w:val="1"/>
+      <w:numFmt w:val="bullet"/>
+      <w:lvlText w:val=""/>
+      <w:lvlJc w:val="left"/>
+      <w:pPr>
+        <w:tabs>
+          <w:tab w:val="num" w:pos="6480"/>
+        </w:tabs>
+        <w:ind w:left="6480" w:hanging="360"/>
+      </w:pPr>
+      <w:rPr>
+        <w:rFonts w:ascii="Wingdings" w:hAnsi="Wingdings" w:hint="default"/>
+        <w:sz w:val="20"/>
+      </w:rPr>
+    </w:lvl>
+  </w:abstractNum>
+  <w:abstractNum w:abstractNumId="7" w15:restartNumberingAfterBreak="0">
+    <w:nsid w:val="22473AF1"/>
+    <w:multiLevelType w:val="multilevel"/>
+    <w:tmpl w:val="C2B2C658"/>
+    <w:lvl w:ilvl="0">
+      <w:start w:val="1"/>
+      <w:numFmt w:val="bullet"/>
+      <w:lvlText w:val=""/>
+      <w:lvlJc w:val="left"/>
+      <w:pPr>
+        <w:tabs>
+          <w:tab w:val="num" w:pos="720"/>
+        </w:tabs>
+        <w:ind w:left="720" w:hanging="360"/>
+      </w:pPr>
+      <w:rPr>
+        <w:rFonts w:ascii="Symbol" w:hAnsi="Symbol" w:hint="default"/>
+        <w:sz w:val="20"/>
+      </w:rPr>
+    </w:lvl>
+    <w:lvl w:ilvl="1" w:tentative="1">
+      <w:start w:val="1"/>
+      <w:numFmt w:val="bullet"/>
+      <w:lvlText w:val="o"/>
+      <w:lvlJc w:val="left"/>
+      <w:pPr>
+        <w:tabs>
+          <w:tab w:val="num" w:pos="1440"/>
+        </w:tabs>
+        <w:ind w:left="1440" w:hanging="360"/>
+      </w:pPr>
+      <w:rPr>
+        <w:rFonts w:ascii="Courier New" w:hAnsi="Courier New" w:hint="default"/>
+        <w:sz w:val="20"/>
+      </w:rPr>
+    </w:lvl>
+    <w:lvl w:ilvl="2" w:tentative="1">
+      <w:start w:val="1"/>
+      <w:numFmt w:val="bullet"/>
+      <w:lvlText w:val=""/>
+      <w:lvlJc w:val="left"/>
+      <w:pPr>
+        <w:tabs>
+          <w:tab w:val="num" w:pos="2160"/>
+        </w:tabs>
+        <w:ind w:left="2160" w:hanging="360"/>
+      </w:pPr>
+      <w:rPr>
+        <w:rFonts w:ascii="Wingdings" w:hAnsi="Wingdings" w:hint="default"/>
+        <w:sz w:val="20"/>
+      </w:rPr>
+    </w:lvl>
+    <w:lvl w:ilvl="3" w:tentative="1">
+      <w:start w:val="1"/>
+      <w:numFmt w:val="bullet"/>
+      <w:lvlText w:val=""/>
+      <w:lvlJc w:val="left"/>
+      <w:pPr>
+        <w:tabs>
+          <w:tab w:val="num" w:pos="2880"/>
+        </w:tabs>
+        <w:ind w:left="2880" w:hanging="360"/>
+      </w:pPr>
+      <w:rPr>
+        <w:rFonts w:ascii="Wingdings" w:hAnsi="Wingdings" w:hint="default"/>
+        <w:sz w:val="20"/>
+      </w:rPr>
+    </w:lvl>
+    <w:lvl w:ilvl="4" w:tentative="1">
+      <w:start w:val="1"/>
+      <w:numFmt w:val="bullet"/>
+      <w:lvlText w:val=""/>
+      <w:lvlJc w:val="left"/>
+      <w:pPr>
+        <w:tabs>
+          <w:tab w:val="num" w:pos="3600"/>
+        </w:tabs>
+        <w:ind w:left="3600" w:hanging="360"/>
+      </w:pPr>
+      <w:rPr>
+        <w:rFonts w:ascii="Wingdings" w:hAnsi="Wingdings" w:hint="default"/>
+        <w:sz w:val="20"/>
+      </w:rPr>
+    </w:lvl>
+    <w:lvl w:ilvl="5" w:tentative="1">
+      <w:start w:val="1"/>
+      <w:numFmt w:val="bullet"/>
+      <w:lvlText w:val=""/>
+      <w:lvlJc w:val="left"/>
+      <w:pPr>
+        <w:tabs>
+          <w:tab w:val="num" w:pos="4320"/>
+        </w:tabs>
+        <w:ind w:left="4320" w:hanging="360"/>
+      </w:pPr>
+      <w:rPr>
+        <w:rFonts w:ascii="Wingdings" w:hAnsi="Wingdings" w:hint="default"/>
+        <w:sz w:val="20"/>
+      </w:rPr>
+    </w:lvl>
+    <w:lvl w:ilvl="6" w:tentative="1">
+      <w:start w:val="1"/>
+      <w:numFmt w:val="bullet"/>
+      <w:lvlText w:val=""/>
+      <w:lvlJc w:val="left"/>
+      <w:pPr>
+        <w:tabs>
+          <w:tab w:val="num" w:pos="5040"/>
+        </w:tabs>
+        <w:ind w:left="5040" w:hanging="360"/>
+      </w:pPr>
+      <w:rPr>
+        <w:rFonts w:ascii="Wingdings" w:hAnsi="Wingdings" w:hint="default"/>
+        <w:sz w:val="20"/>
+      </w:rPr>
+    </w:lvl>
+    <w:lvl w:ilvl="7" w:tentative="1">
+      <w:start w:val="1"/>
+      <w:numFmt w:val="bullet"/>
+      <w:lvlText w:val=""/>
+      <w:lvlJc w:val="left"/>
+      <w:pPr>
+        <w:tabs>
+          <w:tab w:val="num" w:pos="5760"/>
+        </w:tabs>
+        <w:ind w:left="5760" w:hanging="360"/>
+      </w:pPr>
+      <w:rPr>
+        <w:rFonts w:ascii="Wingdings" w:hAnsi="Wingdings" w:hint="default"/>
+        <w:sz w:val="20"/>
+      </w:rPr>
+    </w:lvl>
+    <w:lvl w:ilvl="8" w:tentative="1">
+      <w:start w:val="1"/>
+      <w:numFmt w:val="bullet"/>
+      <w:lvlText w:val=""/>
+      <w:lvlJc w:val="left"/>
+      <w:pPr>
+        <w:tabs>
+          <w:tab w:val="num" w:pos="6480"/>
+        </w:tabs>
+        <w:ind w:left="6480" w:hanging="360"/>
+      </w:pPr>
+      <w:rPr>
+        <w:rFonts w:ascii="Wingdings" w:hAnsi="Wingdings" w:hint="default"/>
+        <w:sz w:val="20"/>
+      </w:rPr>
+    </w:lvl>
+  </w:abstractNum>
+  <w:abstractNum w:abstractNumId="8" w15:restartNumberingAfterBreak="0">
+    <w:nsid w:val="37916164"/>
+    <w:multiLevelType w:val="multilevel"/>
+    <w:tmpl w:val="289899BA"/>
+    <w:lvl w:ilvl="0">
+      <w:start w:val="1"/>
+      <w:numFmt w:val="bullet"/>
+      <w:lvlText w:val=""/>
+      <w:lvlJc w:val="left"/>
+      <w:pPr>
+        <w:tabs>
+          <w:tab w:val="num" w:pos="720"/>
+        </w:tabs>
+        <w:ind w:left="720" w:hanging="360"/>
+      </w:pPr>
+      <w:rPr>
+        <w:rFonts w:ascii="Symbol" w:hAnsi="Symbol" w:hint="default"/>
+        <w:sz w:val="20"/>
+      </w:rPr>
+    </w:lvl>
+    <w:lvl w:ilvl="1" w:tentative="1">
+      <w:start w:val="1"/>
+      <w:numFmt w:val="bullet"/>
+      <w:lvlText w:val="o"/>
+      <w:lvlJc w:val="left"/>
+      <w:pPr>
+        <w:tabs>
+          <w:tab w:val="num" w:pos="1440"/>
+        </w:tabs>
+        <w:ind w:left="1440" w:hanging="360"/>
+      </w:pPr>
+      <w:rPr>
+        <w:rFonts w:ascii="Courier New" w:hAnsi="Courier New" w:hint="default"/>
+        <w:sz w:val="20"/>
+      </w:rPr>
+    </w:lvl>
+    <w:lvl w:ilvl="2" w:tentative="1">
+      <w:start w:val="1"/>
+      <w:numFmt w:val="bullet"/>
+      <w:lvlText w:val=""/>
+      <w:lvlJc w:val="left"/>
+      <w:pPr>
+        <w:tabs>
+          <w:tab w:val="num" w:pos="2160"/>
+        </w:tabs>
+        <w:ind w:left="2160" w:hanging="360"/>
+      </w:pPr>
+      <w:rPr>
+        <w:rFonts w:ascii="Wingdings" w:hAnsi="Wingdings" w:hint="default"/>
+        <w:sz w:val="20"/>
+      </w:rPr>
+    </w:lvl>
+    <w:lvl w:ilvl="3" w:tentative="1">
+      <w:start w:val="1"/>
+      <w:numFmt w:val="bullet"/>
+      <w:lvlText w:val=""/>
+      <w:lvlJc w:val="left"/>
+      <w:pPr>
+        <w:tabs>
+          <w:tab w:val="num" w:pos="2880"/>
+        </w:tabs>
+        <w:ind w:left="2880" w:hanging="360"/>
+      </w:pPr>
+      <w:rPr>
+        <w:rFonts w:ascii="Wingdings" w:hAnsi="Wingdings" w:hint="default"/>
+        <w:sz w:val="20"/>
+      </w:rPr>
+    </w:lvl>
+    <w:lvl w:ilvl="4" w:tentative="1">
+      <w:start w:val="1"/>
+      <w:numFmt w:val="bullet"/>
+      <w:lvlText w:val=""/>
+      <w:lvlJc w:val="left"/>
+      <w:pPr>
+        <w:tabs>
+          <w:tab w:val="num" w:pos="3600"/>
+        </w:tabs>
+        <w:ind w:left="3600" w:hanging="360"/>
+      </w:pPr>
+      <w:rPr>
+        <w:rFonts w:ascii="Wingdings" w:hAnsi="Wingdings" w:hint="default"/>
+        <w:sz w:val="20"/>
+      </w:rPr>
+    </w:lvl>
+    <w:lvl w:ilvl="5" w:tentative="1">
+      <w:start w:val="1"/>
+      <w:numFmt w:val="bullet"/>
+      <w:lvlText w:val=""/>
+      <w:lvlJc w:val="left"/>
+      <w:pPr>
+        <w:tabs>
+          <w:tab w:val="num" w:pos="4320"/>
+        </w:tabs>
+        <w:ind w:left="4320" w:hanging="360"/>
+      </w:pPr>
+      <w:rPr>
+        <w:rFonts w:ascii="Wingdings" w:hAnsi="Wingdings" w:hint="default"/>
+        <w:sz w:val="20"/>
+      </w:rPr>
+    </w:lvl>
+    <w:lvl w:ilvl="6" w:tentative="1">
+      <w:start w:val="1"/>
+      <w:numFmt w:val="bullet"/>
+      <w:lvlText w:val=""/>
+      <w:lvlJc w:val="left"/>
+      <w:pPr>
+        <w:tabs>
+          <w:tab w:val="num" w:pos="5040"/>
+        </w:tabs>
+        <w:ind w:left="5040" w:hanging="360"/>
+      </w:pPr>
+      <w:rPr>
+        <w:rFonts w:ascii="Wingdings" w:hAnsi="Wingdings" w:hint="default"/>
+        <w:sz w:val="20"/>
+      </w:rPr>
+    </w:lvl>
+    <w:lvl w:ilvl="7" w:tentative="1">
+      <w:start w:val="1"/>
+      <w:numFmt w:val="bullet"/>
+      <w:lvlText w:val=""/>
+      <w:lvlJc w:val="left"/>
+      <w:pPr>
+        <w:tabs>
+          <w:tab w:val="num" w:pos="5760"/>
+        </w:tabs>
+        <w:ind w:left="5760" w:hanging="360"/>
+      </w:pPr>
+      <w:rPr>
+        <w:rFonts w:ascii="Wingdings" w:hAnsi="Wingdings" w:hint="default"/>
+        <w:sz w:val="20"/>
+      </w:rPr>
+    </w:lvl>
+    <w:lvl w:ilvl="8" w:tentative="1">
+      <w:start w:val="1"/>
+      <w:numFmt w:val="bullet"/>
+      <w:lvlText w:val=""/>
+      <w:lvlJc w:val="left"/>
+      <w:pPr>
+        <w:tabs>
+          <w:tab w:val="num" w:pos="6480"/>
+        </w:tabs>
+        <w:ind w:left="6480" w:hanging="360"/>
+      </w:pPr>
+      <w:rPr>
+        <w:rFonts w:ascii="Wingdings" w:hAnsi="Wingdings" w:hint="default"/>
+        <w:sz w:val="20"/>
+      </w:rPr>
+    </w:lvl>
+  </w:abstractNum>
+  <w:abstractNum w:abstractNumId="9" w15:restartNumberingAfterBreak="0">
     <w:nsid w:val="428106D8"/>
     <w:multiLevelType w:val="multilevel"/>
     <w:tmpl w:val="98907488"/>
@@ -760,7 +2547,7 @@
       </w:rPr>
     </w:lvl>
   </w:abstractNum>
-  <w:abstractNum w:abstractNumId="5" w15:restartNumberingAfterBreak="0">
+  <w:abstractNum w:abstractNumId="10" w15:restartNumberingAfterBreak="0">
     <w:nsid w:val="42EB6A93"/>
     <w:multiLevelType w:val="multilevel"/>
     <w:tmpl w:val="8C42571C"/>
@@ -909,7 +2696,156 @@
       </w:rPr>
     </w:lvl>
   </w:abstractNum>
-  <w:abstractNum w:abstractNumId="6" w15:restartNumberingAfterBreak="0">
+  <w:abstractNum w:abstractNumId="11" w15:restartNumberingAfterBreak="0">
+    <w:nsid w:val="467E18D0"/>
+    <w:multiLevelType w:val="multilevel"/>
+    <w:tmpl w:val="204674A2"/>
+    <w:lvl w:ilvl="0">
+      <w:start w:val="1"/>
+      <w:numFmt w:val="bullet"/>
+      <w:lvlText w:val=""/>
+      <w:lvlJc w:val="left"/>
+      <w:pPr>
+        <w:tabs>
+          <w:tab w:val="num" w:pos="720"/>
+        </w:tabs>
+        <w:ind w:left="720" w:hanging="360"/>
+      </w:pPr>
+      <w:rPr>
+        <w:rFonts w:ascii="Symbol" w:hAnsi="Symbol" w:hint="default"/>
+        <w:sz w:val="20"/>
+      </w:rPr>
+    </w:lvl>
+    <w:lvl w:ilvl="1" w:tentative="1">
+      <w:start w:val="1"/>
+      <w:numFmt w:val="bullet"/>
+      <w:lvlText w:val="o"/>
+      <w:lvlJc w:val="left"/>
+      <w:pPr>
+        <w:tabs>
+          <w:tab w:val="num" w:pos="1440"/>
+        </w:tabs>
+        <w:ind w:left="1440" w:hanging="360"/>
+      </w:pPr>
+      <w:rPr>
+        <w:rFonts w:ascii="Courier New" w:hAnsi="Courier New" w:hint="default"/>
+        <w:sz w:val="20"/>
+      </w:rPr>
+    </w:lvl>
+    <w:lvl w:ilvl="2" w:tentative="1">
+      <w:start w:val="1"/>
+      <w:numFmt w:val="bullet"/>
+      <w:lvlText w:val=""/>
+      <w:lvlJc w:val="left"/>
+      <w:pPr>
+        <w:tabs>
+          <w:tab w:val="num" w:pos="2160"/>
+        </w:tabs>
+        <w:ind w:left="2160" w:hanging="360"/>
+      </w:pPr>
+      <w:rPr>
+        <w:rFonts w:ascii="Wingdings" w:hAnsi="Wingdings" w:hint="default"/>
+        <w:sz w:val="20"/>
+      </w:rPr>
+    </w:lvl>
+    <w:lvl w:ilvl="3" w:tentative="1">
+      <w:start w:val="1"/>
+      <w:numFmt w:val="bullet"/>
+      <w:lvlText w:val=""/>
+      <w:lvlJc w:val="left"/>
+      <w:pPr>
+        <w:tabs>
+          <w:tab w:val="num" w:pos="2880"/>
+        </w:tabs>
+        <w:ind w:left="2880" w:hanging="360"/>
+      </w:pPr>
+      <w:rPr>
+        <w:rFonts w:ascii="Wingdings" w:hAnsi="Wingdings" w:hint="default"/>
+        <w:sz w:val="20"/>
+      </w:rPr>
+    </w:lvl>
+    <w:lvl w:ilvl="4" w:tentative="1">
+      <w:start w:val="1"/>
+      <w:numFmt w:val="bullet"/>
+      <w:lvlText w:val=""/>
+      <w:lvlJc w:val="left"/>
+      <w:pPr>
+        <w:tabs>
+          <w:tab w:val="num" w:pos="3600"/>
+        </w:tabs>
+        <w:ind w:left="3600" w:hanging="360"/>
+      </w:pPr>
+      <w:rPr>
+        <w:rFonts w:ascii="Wingdings" w:hAnsi="Wingdings" w:hint="default"/>
+        <w:sz w:val="20"/>
+      </w:rPr>
+    </w:lvl>
+    <w:lvl w:ilvl="5" w:tentative="1">
+      <w:start w:val="1"/>
+      <w:numFmt w:val="bullet"/>
+      <w:lvlText w:val=""/>
+      <w:lvlJc w:val="left"/>
+      <w:pPr>
+        <w:tabs>
+          <w:tab w:val="num" w:pos="4320"/>
+        </w:tabs>
+        <w:ind w:left="4320" w:hanging="360"/>
+      </w:pPr>
+      <w:rPr>
+        <w:rFonts w:ascii="Wingdings" w:hAnsi="Wingdings" w:hint="default"/>
+        <w:sz w:val="20"/>
+      </w:rPr>
+    </w:lvl>
+    <w:lvl w:ilvl="6" w:tentative="1">
+      <w:start w:val="1"/>
+      <w:numFmt w:val="bullet"/>
+      <w:lvlText w:val=""/>
+      <w:lvlJc w:val="left"/>
+      <w:pPr>
+        <w:tabs>
+          <w:tab w:val="num" w:pos="5040"/>
+        </w:tabs>
+        <w:ind w:left="5040" w:hanging="360"/>
+      </w:pPr>
+      <w:rPr>
+        <w:rFonts w:ascii="Wingdings" w:hAnsi="Wingdings" w:hint="default"/>
+        <w:sz w:val="20"/>
+      </w:rPr>
+    </w:lvl>
+    <w:lvl w:ilvl="7" w:tentative="1">
+      <w:start w:val="1"/>
+      <w:numFmt w:val="bullet"/>
+      <w:lvlText w:val=""/>
+      <w:lvlJc w:val="left"/>
+      <w:pPr>
+        <w:tabs>
+          <w:tab w:val="num" w:pos="5760"/>
+        </w:tabs>
+        <w:ind w:left="5760" w:hanging="360"/>
+      </w:pPr>
+      <w:rPr>
+        <w:rFonts w:ascii="Wingdings" w:hAnsi="Wingdings" w:hint="default"/>
+        <w:sz w:val="20"/>
+      </w:rPr>
+    </w:lvl>
+    <w:lvl w:ilvl="8" w:tentative="1">
+      <w:start w:val="1"/>
+      <w:numFmt w:val="bullet"/>
+      <w:lvlText w:val=""/>
+      <w:lvlJc w:val="left"/>
+      <w:pPr>
+        <w:tabs>
+          <w:tab w:val="num" w:pos="6480"/>
+        </w:tabs>
+        <w:ind w:left="6480" w:hanging="360"/>
+      </w:pPr>
+      <w:rPr>
+        <w:rFonts w:ascii="Wingdings" w:hAnsi="Wingdings" w:hint="default"/>
+        <w:sz w:val="20"/>
+      </w:rPr>
+    </w:lvl>
+  </w:abstractNum>
+  <w:abstractNum w:abstractNumId="12" w15:restartNumberingAfterBreak="0">
     <w:nsid w:val="4E636A94"/>
     <w:multiLevelType w:val="multilevel"/>
     <w:tmpl w:val="1AAA5DFE"/>
@@ -1026,7 +2962,7 @@
       </w:pPr>
     </w:lvl>
   </w:abstractNum>
-  <w:abstractNum w:abstractNumId="7" w15:restartNumberingAfterBreak="0">
+  <w:abstractNum w:abstractNumId="13" w15:restartNumberingAfterBreak="0">
     <w:nsid w:val="564E3032"/>
     <w:multiLevelType w:val="multilevel"/>
     <w:tmpl w:val="7BAE6064"/>
@@ -1175,7 +3111,305 @@
       </w:rPr>
     </w:lvl>
   </w:abstractNum>
-  <w:abstractNum w:abstractNumId="8" w15:restartNumberingAfterBreak="0">
+  <w:abstractNum w:abstractNumId="14" w15:restartNumberingAfterBreak="0">
+    <w:nsid w:val="579C375E"/>
+    <w:multiLevelType w:val="multilevel"/>
+    <w:tmpl w:val="968AC7A6"/>
+    <w:lvl w:ilvl="0">
+      <w:start w:val="1"/>
+      <w:numFmt w:val="bullet"/>
+      <w:lvlText w:val=""/>
+      <w:lvlJc w:val="left"/>
+      <w:pPr>
+        <w:tabs>
+          <w:tab w:val="num" w:pos="720"/>
+        </w:tabs>
+        <w:ind w:left="720" w:hanging="360"/>
+      </w:pPr>
+      <w:rPr>
+        <w:rFonts w:ascii="Symbol" w:hAnsi="Symbol" w:hint="default"/>
+        <w:sz w:val="20"/>
+      </w:rPr>
+    </w:lvl>
+    <w:lvl w:ilvl="1" w:tentative="1">
+      <w:start w:val="1"/>
+      <w:numFmt w:val="bullet"/>
+      <w:lvlText w:val="o"/>
+      <w:lvlJc w:val="left"/>
+      <w:pPr>
+        <w:tabs>
+          <w:tab w:val="num" w:pos="1440"/>
+        </w:tabs>
+        <w:ind w:left="1440" w:hanging="360"/>
+      </w:pPr>
+      <w:rPr>
+        <w:rFonts w:ascii="Courier New" w:hAnsi="Courier New" w:hint="default"/>
+        <w:sz w:val="20"/>
+      </w:rPr>
+    </w:lvl>
+    <w:lvl w:ilvl="2" w:tentative="1">
+      <w:start w:val="1"/>
+      <w:numFmt w:val="bullet"/>
+      <w:lvlText w:val=""/>
+      <w:lvlJc w:val="left"/>
+      <w:pPr>
+        <w:tabs>
+          <w:tab w:val="num" w:pos="2160"/>
+        </w:tabs>
+        <w:ind w:left="2160" w:hanging="360"/>
+      </w:pPr>
+      <w:rPr>
+        <w:rFonts w:ascii="Wingdings" w:hAnsi="Wingdings" w:hint="default"/>
+        <w:sz w:val="20"/>
+      </w:rPr>
+    </w:lvl>
+    <w:lvl w:ilvl="3" w:tentative="1">
+      <w:start w:val="1"/>
+      <w:numFmt w:val="bullet"/>
+      <w:lvlText w:val=""/>
+      <w:lvlJc w:val="left"/>
+      <w:pPr>
+        <w:tabs>
+          <w:tab w:val="num" w:pos="2880"/>
+        </w:tabs>
+        <w:ind w:left="2880" w:hanging="360"/>
+      </w:pPr>
+      <w:rPr>
+        <w:rFonts w:ascii="Wingdings" w:hAnsi="Wingdings" w:hint="default"/>
+        <w:sz w:val="20"/>
+      </w:rPr>
+    </w:lvl>
+    <w:lvl w:ilvl="4" w:tentative="1">
+      <w:start w:val="1"/>
+      <w:numFmt w:val="bullet"/>
+      <w:lvlText w:val=""/>
+      <w:lvlJc w:val="left"/>
+      <w:pPr>
+        <w:tabs>
+          <w:tab w:val="num" w:pos="3600"/>
+        </w:tabs>
+        <w:ind w:left="3600" w:hanging="360"/>
+      </w:pPr>
+      <w:rPr>
+        <w:rFonts w:ascii="Wingdings" w:hAnsi="Wingdings" w:hint="default"/>
+        <w:sz w:val="20"/>
+      </w:rPr>
+    </w:lvl>
+    <w:lvl w:ilvl="5" w:tentative="1">
+      <w:start w:val="1"/>
+      <w:numFmt w:val="bullet"/>
+      <w:lvlText w:val=""/>
+      <w:lvlJc w:val="left"/>
+      <w:pPr>
+        <w:tabs>
+          <w:tab w:val="num" w:pos="4320"/>
+        </w:tabs>
+        <w:ind w:left="4320" w:hanging="360"/>
+      </w:pPr>
+      <w:rPr>
+        <w:rFonts w:ascii="Wingdings" w:hAnsi="Wingdings" w:hint="default"/>
+        <w:sz w:val="20"/>
+      </w:rPr>
+    </w:lvl>
+    <w:lvl w:ilvl="6" w:tentative="1">
+      <w:start w:val="1"/>
+      <w:numFmt w:val="bullet"/>
+      <w:lvlText w:val=""/>
+      <w:lvlJc w:val="left"/>
+      <w:pPr>
+        <w:tabs>
+          <w:tab w:val="num" w:pos="5040"/>
+        </w:tabs>
+        <w:ind w:left="5040" w:hanging="360"/>
+      </w:pPr>
+      <w:rPr>
+        <w:rFonts w:ascii="Wingdings" w:hAnsi="Wingdings" w:hint="default"/>
+        <w:sz w:val="20"/>
+      </w:rPr>
+    </w:lvl>
+    <w:lvl w:ilvl="7" w:tentative="1">
+      <w:start w:val="1"/>
+      <w:numFmt w:val="bullet"/>
+      <w:lvlText w:val=""/>
+      <w:lvlJc w:val="left"/>
+      <w:pPr>
+        <w:tabs>
+          <w:tab w:val="num" w:pos="5760"/>
+        </w:tabs>
+        <w:ind w:left="5760" w:hanging="360"/>
+      </w:pPr>
+      <w:rPr>
+        <w:rFonts w:ascii="Wingdings" w:hAnsi="Wingdings" w:hint="default"/>
+        <w:sz w:val="20"/>
+      </w:rPr>
+    </w:lvl>
+    <w:lvl w:ilvl="8" w:tentative="1">
+      <w:start w:val="1"/>
+      <w:numFmt w:val="bullet"/>
+      <w:lvlText w:val=""/>
+      <w:lvlJc w:val="left"/>
+      <w:pPr>
+        <w:tabs>
+          <w:tab w:val="num" w:pos="6480"/>
+        </w:tabs>
+        <w:ind w:left="6480" w:hanging="360"/>
+      </w:pPr>
+      <w:rPr>
+        <w:rFonts w:ascii="Wingdings" w:hAnsi="Wingdings" w:hint="default"/>
+        <w:sz w:val="20"/>
+      </w:rPr>
+    </w:lvl>
+  </w:abstractNum>
+  <w:abstractNum w:abstractNumId="15" w15:restartNumberingAfterBreak="0">
+    <w:nsid w:val="5966624E"/>
+    <w:multiLevelType w:val="multilevel"/>
+    <w:tmpl w:val="104A5E4C"/>
+    <w:lvl w:ilvl="0">
+      <w:start w:val="1"/>
+      <w:numFmt w:val="bullet"/>
+      <w:lvlText w:val=""/>
+      <w:lvlJc w:val="left"/>
+      <w:pPr>
+        <w:tabs>
+          <w:tab w:val="num" w:pos="720"/>
+        </w:tabs>
+        <w:ind w:left="720" w:hanging="360"/>
+      </w:pPr>
+      <w:rPr>
+        <w:rFonts w:ascii="Symbol" w:hAnsi="Symbol" w:hint="default"/>
+        <w:sz w:val="20"/>
+      </w:rPr>
+    </w:lvl>
+    <w:lvl w:ilvl="1" w:tentative="1">
+      <w:start w:val="1"/>
+      <w:numFmt w:val="bullet"/>
+      <w:lvlText w:val="o"/>
+      <w:lvlJc w:val="left"/>
+      <w:pPr>
+        <w:tabs>
+          <w:tab w:val="num" w:pos="1440"/>
+        </w:tabs>
+        <w:ind w:left="1440" w:hanging="360"/>
+      </w:pPr>
+      <w:rPr>
+        <w:rFonts w:ascii="Courier New" w:hAnsi="Courier New" w:hint="default"/>
+        <w:sz w:val="20"/>
+      </w:rPr>
+    </w:lvl>
+    <w:lvl w:ilvl="2" w:tentative="1">
+      <w:start w:val="1"/>
+      <w:numFmt w:val="bullet"/>
+      <w:lvlText w:val=""/>
+      <w:lvlJc w:val="left"/>
+      <w:pPr>
+        <w:tabs>
+          <w:tab w:val="num" w:pos="2160"/>
+        </w:tabs>
+        <w:ind w:left="2160" w:hanging="360"/>
+      </w:pPr>
+      <w:rPr>
+        <w:rFonts w:ascii="Wingdings" w:hAnsi="Wingdings" w:hint="default"/>
+        <w:sz w:val="20"/>
+      </w:rPr>
+    </w:lvl>
+    <w:lvl w:ilvl="3" w:tentative="1">
+      <w:start w:val="1"/>
+      <w:numFmt w:val="bullet"/>
+      <w:lvlText w:val=""/>
+      <w:lvlJc w:val="left"/>
+      <w:pPr>
+        <w:tabs>
+          <w:tab w:val="num" w:pos="2880"/>
+        </w:tabs>
+        <w:ind w:left="2880" w:hanging="360"/>
+      </w:pPr>
+      <w:rPr>
+        <w:rFonts w:ascii="Wingdings" w:hAnsi="Wingdings" w:hint="default"/>
+        <w:sz w:val="20"/>
+      </w:rPr>
+    </w:lvl>
+    <w:lvl w:ilvl="4" w:tentative="1">
+      <w:start w:val="1"/>
+      <w:numFmt w:val="bullet"/>
+      <w:lvlText w:val=""/>
+      <w:lvlJc w:val="left"/>
+      <w:pPr>
+        <w:tabs>
+          <w:tab w:val="num" w:pos="3600"/>
+        </w:tabs>
+        <w:ind w:left="3600" w:hanging="360"/>
+      </w:pPr>
+      <w:rPr>
+        <w:rFonts w:ascii="Wingdings" w:hAnsi="Wingdings" w:hint="default"/>
+        <w:sz w:val="20"/>
+      </w:rPr>
+    </w:lvl>
+    <w:lvl w:ilvl="5" w:tentative="1">
+      <w:start w:val="1"/>
+      <w:numFmt w:val="bullet"/>
+      <w:lvlText w:val=""/>
+      <w:lvlJc w:val="left"/>
+      <w:pPr>
+        <w:tabs>
+          <w:tab w:val="num" w:pos="4320"/>
+        </w:tabs>
+        <w:ind w:left="4320" w:hanging="360"/>
+      </w:pPr>
+      <w:rPr>
+        <w:rFonts w:ascii="Wingdings" w:hAnsi="Wingdings" w:hint="default"/>
+        <w:sz w:val="20"/>
+      </w:rPr>
+    </w:lvl>
+    <w:lvl w:ilvl="6" w:tentative="1">
+      <w:start w:val="1"/>
+      <w:numFmt w:val="bullet"/>
+      <w:lvlText w:val=""/>
+      <w:lvlJc w:val="left"/>
+      <w:pPr>
+        <w:tabs>
+          <w:tab w:val="num" w:pos="5040"/>
+        </w:tabs>
+        <w:ind w:left="5040" w:hanging="360"/>
+      </w:pPr>
+      <w:rPr>
+        <w:rFonts w:ascii="Wingdings" w:hAnsi="Wingdings" w:hint="default"/>
+        <w:sz w:val="20"/>
+      </w:rPr>
+    </w:lvl>
+    <w:lvl w:ilvl="7" w:tentative="1">
+      <w:start w:val="1"/>
+      <w:numFmt w:val="bullet"/>
+      <w:lvlText w:val=""/>
+      <w:lvlJc w:val="left"/>
+      <w:pPr>
+        <w:tabs>
+          <w:tab w:val="num" w:pos="5760"/>
+        </w:tabs>
+        <w:ind w:left="5760" w:hanging="360"/>
+      </w:pPr>
+      <w:rPr>
+        <w:rFonts w:ascii="Wingdings" w:hAnsi="Wingdings" w:hint="default"/>
+        <w:sz w:val="20"/>
+      </w:rPr>
+    </w:lvl>
+    <w:lvl w:ilvl="8" w:tentative="1">
+      <w:start w:val="1"/>
+      <w:numFmt w:val="bullet"/>
+      <w:lvlText w:val=""/>
+      <w:lvlJc w:val="left"/>
+      <w:pPr>
+        <w:tabs>
+          <w:tab w:val="num" w:pos="6480"/>
+        </w:tabs>
+        <w:ind w:left="6480" w:hanging="360"/>
+      </w:pPr>
+      <w:rPr>
+        <w:rFonts w:ascii="Wingdings" w:hAnsi="Wingdings" w:hint="default"/>
+        <w:sz w:val="20"/>
+      </w:rPr>
+    </w:lvl>
+  </w:abstractNum>
+  <w:abstractNum w:abstractNumId="16" w15:restartNumberingAfterBreak="0">
     <w:nsid w:val="5B755F0F"/>
     <w:multiLevelType w:val="multilevel"/>
     <w:tmpl w:val="371CB44E"/>
@@ -1324,7 +3558,156 @@
       </w:rPr>
     </w:lvl>
   </w:abstractNum>
-  <w:abstractNum w:abstractNumId="9" w15:restartNumberingAfterBreak="0">
+  <w:abstractNum w:abstractNumId="17" w15:restartNumberingAfterBreak="0">
+    <w:nsid w:val="5C0B6A21"/>
+    <w:multiLevelType w:val="multilevel"/>
+    <w:tmpl w:val="82AEC370"/>
+    <w:lvl w:ilvl="0">
+      <w:start w:val="1"/>
+      <w:numFmt w:val="bullet"/>
+      <w:lvlText w:val=""/>
+      <w:lvlJc w:val="left"/>
+      <w:pPr>
+        <w:tabs>
+          <w:tab w:val="num" w:pos="720"/>
+        </w:tabs>
+        <w:ind w:left="720" w:hanging="360"/>
+      </w:pPr>
+      <w:rPr>
+        <w:rFonts w:ascii="Symbol" w:hAnsi="Symbol" w:hint="default"/>
+        <w:sz w:val="20"/>
+      </w:rPr>
+    </w:lvl>
+    <w:lvl w:ilvl="1" w:tentative="1">
+      <w:start w:val="1"/>
+      <w:numFmt w:val="bullet"/>
+      <w:lvlText w:val="o"/>
+      <w:lvlJc w:val="left"/>
+      <w:pPr>
+        <w:tabs>
+          <w:tab w:val="num" w:pos="1440"/>
+        </w:tabs>
+        <w:ind w:left="1440" w:hanging="360"/>
+      </w:pPr>
+      <w:rPr>
+        <w:rFonts w:ascii="Courier New" w:hAnsi="Courier New" w:hint="default"/>
+        <w:sz w:val="20"/>
+      </w:rPr>
+    </w:lvl>
+    <w:lvl w:ilvl="2" w:tentative="1">
+      <w:start w:val="1"/>
+      <w:numFmt w:val="bullet"/>
+      <w:lvlText w:val=""/>
+      <w:lvlJc w:val="left"/>
+      <w:pPr>
+        <w:tabs>
+          <w:tab w:val="num" w:pos="2160"/>
+        </w:tabs>
+        <w:ind w:left="2160" w:hanging="360"/>
+      </w:pPr>
+      <w:rPr>
+        <w:rFonts w:ascii="Wingdings" w:hAnsi="Wingdings" w:hint="default"/>
+        <w:sz w:val="20"/>
+      </w:rPr>
+    </w:lvl>
+    <w:lvl w:ilvl="3" w:tentative="1">
+      <w:start w:val="1"/>
+      <w:numFmt w:val="bullet"/>
+      <w:lvlText w:val=""/>
+      <w:lvlJc w:val="left"/>
+      <w:pPr>
+        <w:tabs>
+          <w:tab w:val="num" w:pos="2880"/>
+        </w:tabs>
+        <w:ind w:left="2880" w:hanging="360"/>
+      </w:pPr>
+      <w:rPr>
+        <w:rFonts w:ascii="Wingdings" w:hAnsi="Wingdings" w:hint="default"/>
+        <w:sz w:val="20"/>
+      </w:rPr>
+    </w:lvl>
+    <w:lvl w:ilvl="4" w:tentative="1">
+      <w:start w:val="1"/>
+      <w:numFmt w:val="bullet"/>
+      <w:lvlText w:val=""/>
+      <w:lvlJc w:val="left"/>
+      <w:pPr>
+        <w:tabs>
+          <w:tab w:val="num" w:pos="3600"/>
+        </w:tabs>
+        <w:ind w:left="3600" w:hanging="360"/>
+      </w:pPr>
+      <w:rPr>
+        <w:rFonts w:ascii="Wingdings" w:hAnsi="Wingdings" w:hint="default"/>
+        <w:sz w:val="20"/>
+      </w:rPr>
+    </w:lvl>
+    <w:lvl w:ilvl="5" w:tentative="1">
+      <w:start w:val="1"/>
+      <w:numFmt w:val="bullet"/>
+      <w:lvlText w:val=""/>
+      <w:lvlJc w:val="left"/>
+      <w:pPr>
+        <w:tabs>
+          <w:tab w:val="num" w:pos="4320"/>
+        </w:tabs>
+        <w:ind w:left="4320" w:hanging="360"/>
+      </w:pPr>
+      <w:rPr>
+        <w:rFonts w:ascii="Wingdings" w:hAnsi="Wingdings" w:hint="default"/>
+        <w:sz w:val="20"/>
+      </w:rPr>
+    </w:lvl>
+    <w:lvl w:ilvl="6" w:tentative="1">
+      <w:start w:val="1"/>
+      <w:numFmt w:val="bullet"/>
+      <w:lvlText w:val=""/>
+      <w:lvlJc w:val="left"/>
+      <w:pPr>
+        <w:tabs>
+          <w:tab w:val="num" w:pos="5040"/>
+        </w:tabs>
+        <w:ind w:left="5040" w:hanging="360"/>
+      </w:pPr>
+      <w:rPr>
+        <w:rFonts w:ascii="Wingdings" w:hAnsi="Wingdings" w:hint="default"/>
+        <w:sz w:val="20"/>
+      </w:rPr>
+    </w:lvl>
+    <w:lvl w:ilvl="7" w:tentative="1">
+      <w:start w:val="1"/>
+      <w:numFmt w:val="bullet"/>
+      <w:lvlText w:val=""/>
+      <w:lvlJc w:val="left"/>
+      <w:pPr>
+        <w:tabs>
+          <w:tab w:val="num" w:pos="5760"/>
+        </w:tabs>
+        <w:ind w:left="5760" w:hanging="360"/>
+      </w:pPr>
+      <w:rPr>
+        <w:rFonts w:ascii="Wingdings" w:hAnsi="Wingdings" w:hint="default"/>
+        <w:sz w:val="20"/>
+      </w:rPr>
+    </w:lvl>
+    <w:lvl w:ilvl="8" w:tentative="1">
+      <w:start w:val="1"/>
+      <w:numFmt w:val="bullet"/>
+      <w:lvlText w:val=""/>
+      <w:lvlJc w:val="left"/>
+      <w:pPr>
+        <w:tabs>
+          <w:tab w:val="num" w:pos="6480"/>
+        </w:tabs>
+        <w:ind w:left="6480" w:hanging="360"/>
+      </w:pPr>
+      <w:rPr>
+        <w:rFonts w:ascii="Wingdings" w:hAnsi="Wingdings" w:hint="default"/>
+        <w:sz w:val="20"/>
+      </w:rPr>
+    </w:lvl>
+  </w:abstractNum>
+  <w:abstractNum w:abstractNumId="18" w15:restartNumberingAfterBreak="0">
     <w:nsid w:val="5ED320D8"/>
     <w:multiLevelType w:val="multilevel"/>
     <w:tmpl w:val="6D7E0542"/>
@@ -1473,7 +3856,422 @@
       </w:rPr>
     </w:lvl>
   </w:abstractNum>
-  <w:abstractNum w:abstractNumId="10" w15:restartNumberingAfterBreak="0">
+  <w:abstractNum w:abstractNumId="19" w15:restartNumberingAfterBreak="0">
+    <w:nsid w:val="5ED96D3D"/>
+    <w:multiLevelType w:val="multilevel"/>
+    <w:tmpl w:val="219A8D28"/>
+    <w:lvl w:ilvl="0">
+      <w:start w:val="1"/>
+      <w:numFmt w:val="bullet"/>
+      <w:lvlText w:val=""/>
+      <w:lvlJc w:val="left"/>
+      <w:pPr>
+        <w:tabs>
+          <w:tab w:val="num" w:pos="720"/>
+        </w:tabs>
+        <w:ind w:left="720" w:hanging="360"/>
+      </w:pPr>
+      <w:rPr>
+        <w:rFonts w:ascii="Symbol" w:hAnsi="Symbol" w:hint="default"/>
+        <w:sz w:val="20"/>
+      </w:rPr>
+    </w:lvl>
+    <w:lvl w:ilvl="1" w:tentative="1">
+      <w:start w:val="1"/>
+      <w:numFmt w:val="bullet"/>
+      <w:lvlText w:val="o"/>
+      <w:lvlJc w:val="left"/>
+      <w:pPr>
+        <w:tabs>
+          <w:tab w:val="num" w:pos="1440"/>
+        </w:tabs>
+        <w:ind w:left="1440" w:hanging="360"/>
+      </w:pPr>
+      <w:rPr>
+        <w:rFonts w:ascii="Courier New" w:hAnsi="Courier New" w:hint="default"/>
+        <w:sz w:val="20"/>
+      </w:rPr>
+    </w:lvl>
+    <w:lvl w:ilvl="2" w:tentative="1">
+      <w:start w:val="1"/>
+      <w:numFmt w:val="bullet"/>
+      <w:lvlText w:val=""/>
+      <w:lvlJc w:val="left"/>
+      <w:pPr>
+        <w:tabs>
+          <w:tab w:val="num" w:pos="2160"/>
+        </w:tabs>
+        <w:ind w:left="2160" w:hanging="360"/>
+      </w:pPr>
+      <w:rPr>
+        <w:rFonts w:ascii="Wingdings" w:hAnsi="Wingdings" w:hint="default"/>
+        <w:sz w:val="20"/>
+      </w:rPr>
+    </w:lvl>
+    <w:lvl w:ilvl="3" w:tentative="1">
+      <w:start w:val="1"/>
+      <w:numFmt w:val="bullet"/>
+      <w:lvlText w:val=""/>
+      <w:lvlJc w:val="left"/>
+      <w:pPr>
+        <w:tabs>
+          <w:tab w:val="num" w:pos="2880"/>
+        </w:tabs>
+        <w:ind w:left="2880" w:hanging="360"/>
+      </w:pPr>
+      <w:rPr>
+        <w:rFonts w:ascii="Wingdings" w:hAnsi="Wingdings" w:hint="default"/>
+        <w:sz w:val="20"/>
+      </w:rPr>
+    </w:lvl>
+    <w:lvl w:ilvl="4" w:tentative="1">
+      <w:start w:val="1"/>
+      <w:numFmt w:val="bullet"/>
+      <w:lvlText w:val=""/>
+      <w:lvlJc w:val="left"/>
+      <w:pPr>
+        <w:tabs>
+          <w:tab w:val="num" w:pos="3600"/>
+        </w:tabs>
+        <w:ind w:left="3600" w:hanging="360"/>
+      </w:pPr>
+      <w:rPr>
+        <w:rFonts w:ascii="Wingdings" w:hAnsi="Wingdings" w:hint="default"/>
+        <w:sz w:val="20"/>
+      </w:rPr>
+    </w:lvl>
+    <w:lvl w:ilvl="5" w:tentative="1">
+      <w:start w:val="1"/>
+      <w:numFmt w:val="bullet"/>
+      <w:lvlText w:val=""/>
+      <w:lvlJc w:val="left"/>
+      <w:pPr>
+        <w:tabs>
+          <w:tab w:val="num" w:pos="4320"/>
+        </w:tabs>
+        <w:ind w:left="4320" w:hanging="360"/>
+      </w:pPr>
+      <w:rPr>
+        <w:rFonts w:ascii="Wingdings" w:hAnsi="Wingdings" w:hint="default"/>
+        <w:sz w:val="20"/>
+      </w:rPr>
+    </w:lvl>
+    <w:lvl w:ilvl="6" w:tentative="1">
+      <w:start w:val="1"/>
+      <w:numFmt w:val="bullet"/>
+      <w:lvlText w:val=""/>
+      <w:lvlJc w:val="left"/>
+      <w:pPr>
+        <w:tabs>
+          <w:tab w:val="num" w:pos="5040"/>
+        </w:tabs>
+        <w:ind w:left="5040" w:hanging="360"/>
+      </w:pPr>
+      <w:rPr>
+        <w:rFonts w:ascii="Wingdings" w:hAnsi="Wingdings" w:hint="default"/>
+        <w:sz w:val="20"/>
+      </w:rPr>
+    </w:lvl>
+    <w:lvl w:ilvl="7" w:tentative="1">
+      <w:start w:val="1"/>
+      <w:numFmt w:val="bullet"/>
+      <w:lvlText w:val=""/>
+      <w:lvlJc w:val="left"/>
+      <w:pPr>
+        <w:tabs>
+          <w:tab w:val="num" w:pos="5760"/>
+        </w:tabs>
+        <w:ind w:left="5760" w:hanging="360"/>
+      </w:pPr>
+      <w:rPr>
+        <w:rFonts w:ascii="Wingdings" w:hAnsi="Wingdings" w:hint="default"/>
+        <w:sz w:val="20"/>
+      </w:rPr>
+    </w:lvl>
+    <w:lvl w:ilvl="8" w:tentative="1">
+      <w:start w:val="1"/>
+      <w:numFmt w:val="bullet"/>
+      <w:lvlText w:val=""/>
+      <w:lvlJc w:val="left"/>
+      <w:pPr>
+        <w:tabs>
+          <w:tab w:val="num" w:pos="6480"/>
+        </w:tabs>
+        <w:ind w:left="6480" w:hanging="360"/>
+      </w:pPr>
+      <w:rPr>
+        <w:rFonts w:ascii="Wingdings" w:hAnsi="Wingdings" w:hint="default"/>
+        <w:sz w:val="20"/>
+      </w:rPr>
+    </w:lvl>
+  </w:abstractNum>
+  <w:abstractNum w:abstractNumId="20" w15:restartNumberingAfterBreak="0">
+    <w:nsid w:val="62615EC2"/>
+    <w:multiLevelType w:val="multilevel"/>
+    <w:tmpl w:val="16F87128"/>
+    <w:lvl w:ilvl="0">
+      <w:start w:val="1"/>
+      <w:numFmt w:val="bullet"/>
+      <w:lvlText w:val=""/>
+      <w:lvlJc w:val="left"/>
+      <w:pPr>
+        <w:tabs>
+          <w:tab w:val="num" w:pos="720"/>
+        </w:tabs>
+        <w:ind w:left="720" w:hanging="360"/>
+      </w:pPr>
+      <w:rPr>
+        <w:rFonts w:ascii="Symbol" w:hAnsi="Symbol" w:hint="default"/>
+        <w:sz w:val="20"/>
+      </w:rPr>
+    </w:lvl>
+    <w:lvl w:ilvl="1" w:tentative="1">
+      <w:start w:val="1"/>
+      <w:numFmt w:val="bullet"/>
+      <w:lvlText w:val="o"/>
+      <w:lvlJc w:val="left"/>
+      <w:pPr>
+        <w:tabs>
+          <w:tab w:val="num" w:pos="1440"/>
+        </w:tabs>
+        <w:ind w:left="1440" w:hanging="360"/>
+      </w:pPr>
+      <w:rPr>
+        <w:rFonts w:ascii="Courier New" w:hAnsi="Courier New" w:hint="default"/>
+        <w:sz w:val="20"/>
+      </w:rPr>
+    </w:lvl>
+    <w:lvl w:ilvl="2" w:tentative="1">
+      <w:start w:val="1"/>
+      <w:numFmt w:val="bullet"/>
+      <w:lvlText w:val=""/>
+      <w:lvlJc w:val="left"/>
+      <w:pPr>
+        <w:tabs>
+          <w:tab w:val="num" w:pos="2160"/>
+        </w:tabs>
+        <w:ind w:left="2160" w:hanging="360"/>
+      </w:pPr>
+      <w:rPr>
+        <w:rFonts w:ascii="Wingdings" w:hAnsi="Wingdings" w:hint="default"/>
+        <w:sz w:val="20"/>
+      </w:rPr>
+    </w:lvl>
+    <w:lvl w:ilvl="3" w:tentative="1">
+      <w:start w:val="1"/>
+      <w:numFmt w:val="bullet"/>
+      <w:lvlText w:val=""/>
+      <w:lvlJc w:val="left"/>
+      <w:pPr>
+        <w:tabs>
+          <w:tab w:val="num" w:pos="2880"/>
+        </w:tabs>
+        <w:ind w:left="2880" w:hanging="360"/>
+      </w:pPr>
+      <w:rPr>
+        <w:rFonts w:ascii="Wingdings" w:hAnsi="Wingdings" w:hint="default"/>
+        <w:sz w:val="20"/>
+      </w:rPr>
+    </w:lvl>
+    <w:lvl w:ilvl="4" w:tentative="1">
+      <w:start w:val="1"/>
+      <w:numFmt w:val="bullet"/>
+      <w:lvlText w:val=""/>
+      <w:lvlJc w:val="left"/>
+      <w:pPr>
+        <w:tabs>
+          <w:tab w:val="num" w:pos="3600"/>
+        </w:tabs>
+        <w:ind w:left="3600" w:hanging="360"/>
+      </w:pPr>
+      <w:rPr>
+        <w:rFonts w:ascii="Wingdings" w:hAnsi="Wingdings" w:hint="default"/>
+        <w:sz w:val="20"/>
+      </w:rPr>
+    </w:lvl>
+    <w:lvl w:ilvl="5" w:tentative="1">
+      <w:start w:val="1"/>
+      <w:numFmt w:val="bullet"/>
+      <w:lvlText w:val=""/>
+      <w:lvlJc w:val="left"/>
+      <w:pPr>
+        <w:tabs>
+          <w:tab w:val="num" w:pos="4320"/>
+        </w:tabs>
+        <w:ind w:left="4320" w:hanging="360"/>
+      </w:pPr>
+      <w:rPr>
+        <w:rFonts w:ascii="Wingdings" w:hAnsi="Wingdings" w:hint="default"/>
+        <w:sz w:val="20"/>
+      </w:rPr>
+    </w:lvl>
+    <w:lvl w:ilvl="6" w:tentative="1">
+      <w:start w:val="1"/>
+      <w:numFmt w:val="bullet"/>
+      <w:lvlText w:val=""/>
+      <w:lvlJc w:val="left"/>
+      <w:pPr>
+        <w:tabs>
+          <w:tab w:val="num" w:pos="5040"/>
+        </w:tabs>
+        <w:ind w:left="5040" w:hanging="360"/>
+      </w:pPr>
+      <w:rPr>
+        <w:rFonts w:ascii="Wingdings" w:hAnsi="Wingdings" w:hint="default"/>
+        <w:sz w:val="20"/>
+      </w:rPr>
+    </w:lvl>
+    <w:lvl w:ilvl="7" w:tentative="1">
+      <w:start w:val="1"/>
+      <w:numFmt w:val="bullet"/>
+      <w:lvlText w:val=""/>
+      <w:lvlJc w:val="left"/>
+      <w:pPr>
+        <w:tabs>
+          <w:tab w:val="num" w:pos="5760"/>
+        </w:tabs>
+        <w:ind w:left="5760" w:hanging="360"/>
+      </w:pPr>
+      <w:rPr>
+        <w:rFonts w:ascii="Wingdings" w:hAnsi="Wingdings" w:hint="default"/>
+        <w:sz w:val="20"/>
+      </w:rPr>
+    </w:lvl>
+    <w:lvl w:ilvl="8" w:tentative="1">
+      <w:start w:val="1"/>
+      <w:numFmt w:val="bullet"/>
+      <w:lvlText w:val=""/>
+      <w:lvlJc w:val="left"/>
+      <w:pPr>
+        <w:tabs>
+          <w:tab w:val="num" w:pos="6480"/>
+        </w:tabs>
+        <w:ind w:left="6480" w:hanging="360"/>
+      </w:pPr>
+      <w:rPr>
+        <w:rFonts w:ascii="Wingdings" w:hAnsi="Wingdings" w:hint="default"/>
+        <w:sz w:val="20"/>
+      </w:rPr>
+    </w:lvl>
+  </w:abstractNum>
+  <w:abstractNum w:abstractNumId="21" w15:restartNumberingAfterBreak="0">
+    <w:nsid w:val="69A40C7E"/>
+    <w:multiLevelType w:val="multilevel"/>
+    <w:tmpl w:val="C330971A"/>
+    <w:lvl w:ilvl="0">
+      <w:start w:val="1"/>
+      <w:numFmt w:val="decimal"/>
+      <w:lvlText w:val="%1."/>
+      <w:lvlJc w:val="left"/>
+      <w:pPr>
+        <w:tabs>
+          <w:tab w:val="num" w:pos="720"/>
+        </w:tabs>
+        <w:ind w:left="720" w:hanging="360"/>
+      </w:pPr>
+    </w:lvl>
+    <w:lvl w:ilvl="1">
+      <w:start w:val="1"/>
+      <w:numFmt w:val="bullet"/>
+      <w:lvlText w:val="o"/>
+      <w:lvlJc w:val="left"/>
+      <w:pPr>
+        <w:tabs>
+          <w:tab w:val="num" w:pos="1440"/>
+        </w:tabs>
+        <w:ind w:left="1440" w:hanging="360"/>
+      </w:pPr>
+      <w:rPr>
+        <w:rFonts w:ascii="Courier New" w:hAnsi="Courier New" w:hint="default"/>
+        <w:sz w:val="20"/>
+      </w:rPr>
+    </w:lvl>
+    <w:lvl w:ilvl="2" w:tentative="1">
+      <w:start w:val="1"/>
+      <w:numFmt w:val="decimal"/>
+      <w:lvlText w:val="%3."/>
+      <w:lvlJc w:val="left"/>
+      <w:pPr>
+        <w:tabs>
+          <w:tab w:val="num" w:pos="2160"/>
+        </w:tabs>
+        <w:ind w:left="2160" w:hanging="360"/>
+      </w:pPr>
+    </w:lvl>
+    <w:lvl w:ilvl="3" w:tentative="1">
+      <w:start w:val="1"/>
+      <w:numFmt w:val="decimal"/>
+      <w:lvlText w:val="%4."/>
+      <w:lvlJc w:val="left"/>
+      <w:pPr>
+        <w:tabs>
+          <w:tab w:val="num" w:pos="2880"/>
+        </w:tabs>
+        <w:ind w:left="2880" w:hanging="360"/>
+      </w:pPr>
+    </w:lvl>
+    <w:lvl w:ilvl="4" w:tentative="1">
+      <w:start w:val="1"/>
+      <w:numFmt w:val="decimal"/>
+      <w:lvlText w:val="%5."/>
+      <w:lvlJc w:val="left"/>
+      <w:pPr>
+        <w:tabs>
+          <w:tab w:val="num" w:pos="3600"/>
+        </w:tabs>
+        <w:ind w:left="3600" w:hanging="360"/>
+      </w:pPr>
+    </w:lvl>
+    <w:lvl w:ilvl="5" w:tentative="1">
+      <w:start w:val="1"/>
+      <w:numFmt w:val="decimal"/>
+      <w:lvlText w:val="%6."/>
+      <w:lvlJc w:val="left"/>
+      <w:pPr>
+        <w:tabs>
+          <w:tab w:val="num" w:pos="4320"/>
+        </w:tabs>
+        <w:ind w:left="4320" w:hanging="360"/>
+      </w:pPr>
+    </w:lvl>
+    <w:lvl w:ilvl="6" w:tentative="1">
+      <w:start w:val="1"/>
+      <w:numFmt w:val="decimal"/>
+      <w:lvlText w:val="%7."/>
+      <w:lvlJc w:val="left"/>
+      <w:pPr>
+        <w:tabs>
+          <w:tab w:val="num" w:pos="5040"/>
+        </w:tabs>
+        <w:ind w:left="5040" w:hanging="360"/>
+      </w:pPr>
+    </w:lvl>
+    <w:lvl w:ilvl="7" w:tentative="1">
+      <w:start w:val="1"/>
+      <w:numFmt w:val="decimal"/>
+      <w:lvlText w:val="%8."/>
+      <w:lvlJc w:val="left"/>
+      <w:pPr>
+        <w:tabs>
+          <w:tab w:val="num" w:pos="5760"/>
+        </w:tabs>
+        <w:ind w:left="5760" w:hanging="360"/>
+      </w:pPr>
+    </w:lvl>
+    <w:lvl w:ilvl="8" w:tentative="1">
+      <w:start w:val="1"/>
+      <w:numFmt w:val="decimal"/>
+      <w:lvlText w:val="%9."/>
+      <w:lvlJc w:val="left"/>
+      <w:pPr>
+        <w:tabs>
+          <w:tab w:val="num" w:pos="6480"/>
+        </w:tabs>
+        <w:ind w:left="6480" w:hanging="360"/>
+      </w:pPr>
+    </w:lvl>
+  </w:abstractNum>
+  <w:abstractNum w:abstractNumId="22" w15:restartNumberingAfterBreak="0">
     <w:nsid w:val="6F24755B"/>
     <w:multiLevelType w:val="multilevel"/>
     <w:tmpl w:val="DCB806C0"/>
@@ -1622,7 +4420,7 @@
       </w:rPr>
     </w:lvl>
   </w:abstractNum>
-  <w:abstractNum w:abstractNumId="11" w15:restartNumberingAfterBreak="0">
+  <w:abstractNum w:abstractNumId="23" w15:restartNumberingAfterBreak="0">
     <w:nsid w:val="715E04FC"/>
     <w:multiLevelType w:val="multilevel"/>
     <w:tmpl w:val="AC584710"/>
@@ -1771,7 +4569,156 @@
       </w:rPr>
     </w:lvl>
   </w:abstractNum>
-  <w:abstractNum w:abstractNumId="12" w15:restartNumberingAfterBreak="0">
+  <w:abstractNum w:abstractNumId="24" w15:restartNumberingAfterBreak="0">
+    <w:nsid w:val="72FD1F64"/>
+    <w:multiLevelType w:val="multilevel"/>
+    <w:tmpl w:val="FAD8F80E"/>
+    <w:lvl w:ilvl="0">
+      <w:start w:val="1"/>
+      <w:numFmt w:val="bullet"/>
+      <w:lvlText w:val=""/>
+      <w:lvlJc w:val="left"/>
+      <w:pPr>
+        <w:tabs>
+          <w:tab w:val="num" w:pos="720"/>
+        </w:tabs>
+        <w:ind w:left="720" w:hanging="360"/>
+      </w:pPr>
+      <w:rPr>
+        <w:rFonts w:ascii="Symbol" w:hAnsi="Symbol" w:hint="default"/>
+        <w:sz w:val="20"/>
+      </w:rPr>
+    </w:lvl>
+    <w:lvl w:ilvl="1">
+      <w:start w:val="1"/>
+      <w:numFmt w:val="bullet"/>
+      <w:lvlText w:val="o"/>
+      <w:lvlJc w:val="left"/>
+      <w:pPr>
+        <w:tabs>
+          <w:tab w:val="num" w:pos="1440"/>
+        </w:tabs>
+        <w:ind w:left="1440" w:hanging="360"/>
+      </w:pPr>
+      <w:rPr>
+        <w:rFonts w:ascii="Courier New" w:hAnsi="Courier New" w:hint="default"/>
+        <w:sz w:val="20"/>
+      </w:rPr>
+    </w:lvl>
+    <w:lvl w:ilvl="2" w:tentative="1">
+      <w:start w:val="1"/>
+      <w:numFmt w:val="bullet"/>
+      <w:lvlText w:val=""/>
+      <w:lvlJc w:val="left"/>
+      <w:pPr>
+        <w:tabs>
+          <w:tab w:val="num" w:pos="2160"/>
+        </w:tabs>
+        <w:ind w:left="2160" w:hanging="360"/>
+      </w:pPr>
+      <w:rPr>
+        <w:rFonts w:ascii="Wingdings" w:hAnsi="Wingdings" w:hint="default"/>
+        <w:sz w:val="20"/>
+      </w:rPr>
+    </w:lvl>
+    <w:lvl w:ilvl="3" w:tentative="1">
+      <w:start w:val="1"/>
+      <w:numFmt w:val="bullet"/>
+      <w:lvlText w:val=""/>
+      <w:lvlJc w:val="left"/>
+      <w:pPr>
+        <w:tabs>
+          <w:tab w:val="num" w:pos="2880"/>
+        </w:tabs>
+        <w:ind w:left="2880" w:hanging="360"/>
+      </w:pPr>
+      <w:rPr>
+        <w:rFonts w:ascii="Wingdings" w:hAnsi="Wingdings" w:hint="default"/>
+        <w:sz w:val="20"/>
+      </w:rPr>
+    </w:lvl>
+    <w:lvl w:ilvl="4" w:tentative="1">
+      <w:start w:val="1"/>
+      <w:numFmt w:val="bullet"/>
+      <w:lvlText w:val=""/>
+      <w:lvlJc w:val="left"/>
+      <w:pPr>
+        <w:tabs>
+          <w:tab w:val="num" w:pos="3600"/>
+        </w:tabs>
+        <w:ind w:left="3600" w:hanging="360"/>
+      </w:pPr>
+      <w:rPr>
+        <w:rFonts w:ascii="Wingdings" w:hAnsi="Wingdings" w:hint="default"/>
+        <w:sz w:val="20"/>
+      </w:rPr>
+    </w:lvl>
+    <w:lvl w:ilvl="5" w:tentative="1">
+      <w:start w:val="1"/>
+      <w:numFmt w:val="bullet"/>
+      <w:lvlText w:val=""/>
+      <w:lvlJc w:val="left"/>
+      <w:pPr>
+        <w:tabs>
+          <w:tab w:val="num" w:pos="4320"/>
+        </w:tabs>
+        <w:ind w:left="4320" w:hanging="360"/>
+      </w:pPr>
+      <w:rPr>
+        <w:rFonts w:ascii="Wingdings" w:hAnsi="Wingdings" w:hint="default"/>
+        <w:sz w:val="20"/>
+      </w:rPr>
+    </w:lvl>
+    <w:lvl w:ilvl="6" w:tentative="1">
+      <w:start w:val="1"/>
+      <w:numFmt w:val="bullet"/>
+      <w:lvlText w:val=""/>
+      <w:lvlJc w:val="left"/>
+      <w:pPr>
+        <w:tabs>
+          <w:tab w:val="num" w:pos="5040"/>
+        </w:tabs>
+        <w:ind w:left="5040" w:hanging="360"/>
+      </w:pPr>
+      <w:rPr>
+        <w:rFonts w:ascii="Wingdings" w:hAnsi="Wingdings" w:hint="default"/>
+        <w:sz w:val="20"/>
+      </w:rPr>
+    </w:lvl>
+    <w:lvl w:ilvl="7" w:tentative="1">
+      <w:start w:val="1"/>
+      <w:numFmt w:val="bullet"/>
+      <w:lvlText w:val=""/>
+      <w:lvlJc w:val="left"/>
+      <w:pPr>
+        <w:tabs>
+          <w:tab w:val="num" w:pos="5760"/>
+        </w:tabs>
+        <w:ind w:left="5760" w:hanging="360"/>
+      </w:pPr>
+      <w:rPr>
+        <w:rFonts w:ascii="Wingdings" w:hAnsi="Wingdings" w:hint="default"/>
+        <w:sz w:val="20"/>
+      </w:rPr>
+    </w:lvl>
+    <w:lvl w:ilvl="8" w:tentative="1">
+      <w:start w:val="1"/>
+      <w:numFmt w:val="bullet"/>
+      <w:lvlText w:val=""/>
+      <w:lvlJc w:val="left"/>
+      <w:pPr>
+        <w:tabs>
+          <w:tab w:val="num" w:pos="6480"/>
+        </w:tabs>
+        <w:ind w:left="6480" w:hanging="360"/>
+      </w:pPr>
+      <w:rPr>
+        <w:rFonts w:ascii="Wingdings" w:hAnsi="Wingdings" w:hint="default"/>
+        <w:sz w:val="20"/>
+      </w:rPr>
+    </w:lvl>
+  </w:abstractNum>
+  <w:abstractNum w:abstractNumId="25" w15:restartNumberingAfterBreak="0">
     <w:nsid w:val="7C977A8C"/>
     <w:multiLevelType w:val="multilevel"/>
     <w:tmpl w:val="5FDE5966"/>
@@ -1921,43 +4868,82 @@
     </w:lvl>
   </w:abstractNum>
   <w:num w:numId="1" w16cid:durableId="1178691577">
-    <w:abstractNumId w:val="3"/>
+    <w:abstractNumId w:val="5"/>
   </w:num>
   <w:num w:numId="2" w16cid:durableId="196163899">
     <w:abstractNumId w:val="1"/>
   </w:num>
   <w:num w:numId="3" w16cid:durableId="1109272738">
-    <w:abstractNumId w:val="8"/>
+    <w:abstractNumId w:val="16"/>
   </w:num>
   <w:num w:numId="4" w16cid:durableId="329796437">
     <w:abstractNumId w:val="0"/>
   </w:num>
   <w:num w:numId="5" w16cid:durableId="1945377041">
-    <w:abstractNumId w:val="4"/>
+    <w:abstractNumId w:val="9"/>
   </w:num>
   <w:num w:numId="6" w16cid:durableId="581061288">
-    <w:abstractNumId w:val="7"/>
+    <w:abstractNumId w:val="13"/>
   </w:num>
   <w:num w:numId="7" w16cid:durableId="590166846">
-    <w:abstractNumId w:val="5"/>
+    <w:abstractNumId w:val="10"/>
   </w:num>
   <w:num w:numId="8" w16cid:durableId="2009751430">
     <w:abstractNumId w:val="2"/>
   </w:num>
   <w:num w:numId="9" w16cid:durableId="1220628304">
+    <w:abstractNumId w:val="23"/>
+  </w:num>
+  <w:num w:numId="10" w16cid:durableId="372122434">
+    <w:abstractNumId w:val="25"/>
+  </w:num>
+  <w:num w:numId="11" w16cid:durableId="431127012">
+    <w:abstractNumId w:val="18"/>
+  </w:num>
+  <w:num w:numId="12" w16cid:durableId="597909021">
+    <w:abstractNumId w:val="22"/>
+  </w:num>
+  <w:num w:numId="13" w16cid:durableId="619262989">
+    <w:abstractNumId w:val="12"/>
+  </w:num>
+  <w:num w:numId="14" w16cid:durableId="212498542">
+    <w:abstractNumId w:val="8"/>
+  </w:num>
+  <w:num w:numId="15" w16cid:durableId="1950620081">
+    <w:abstractNumId w:val="24"/>
+  </w:num>
+  <w:num w:numId="16" w16cid:durableId="1228419490">
+    <w:abstractNumId w:val="20"/>
+  </w:num>
+  <w:num w:numId="17" w16cid:durableId="256911642">
+    <w:abstractNumId w:val="15"/>
+  </w:num>
+  <w:num w:numId="18" w16cid:durableId="1811555486">
+    <w:abstractNumId w:val="3"/>
+  </w:num>
+  <w:num w:numId="19" w16cid:durableId="457725152">
+    <w:abstractNumId w:val="4"/>
+  </w:num>
+  <w:num w:numId="20" w16cid:durableId="1872262169">
+    <w:abstractNumId w:val="14"/>
+  </w:num>
+  <w:num w:numId="21" w16cid:durableId="121774406">
     <w:abstractNumId w:val="11"/>
   </w:num>
-  <w:num w:numId="10" w16cid:durableId="372122434">
-    <w:abstractNumId w:val="12"/>
+  <w:num w:numId="22" w16cid:durableId="1601059582">
+    <w:abstractNumId w:val="7"/>
   </w:num>
-  <w:num w:numId="11" w16cid:durableId="431127012">
-    <w:abstractNumId w:val="9"/>
+  <w:num w:numId="23" w16cid:durableId="1831210887">
+    <w:abstractNumId w:val="19"/>
   </w:num>
-  <w:num w:numId="12" w16cid:durableId="597909021">
-    <w:abstractNumId w:val="10"/>
+  <w:num w:numId="24" w16cid:durableId="629628741">
+    <w:abstractNumId w:val="17"/>
   </w:num>
-  <w:num w:numId="13" w16cid:durableId="619262989">
+  <w:num w:numId="25" w16cid:durableId="838616684">
     <w:abstractNumId w:val="6"/>
+  </w:num>
+  <w:num w:numId="26" w16cid:durableId="330064072">
+    <w:abstractNumId w:val="21"/>
   </w:num>
 </w:numbering>
 </file>
@@ -2565,7 +5551,6 @@
   <w:style w:type="character" w:default="1" w:styleId="DefaultParagraphFont">
     <w:name w:val="Default Paragraph Font"/>
     <w:uiPriority w:val="1"/>
-    <w:semiHidden/>
     <w:unhideWhenUsed/>
   </w:style>
   <w:style w:type="table" w:default="1" w:styleId="TableNormal">

</xml_diff>